<commit_message>
feat: finished docs for project
</commit_message>
<xml_diff>
--- a/M223 Bank Manager.docx
+++ b/M223 Bank Manager.docx
@@ -7,6 +7,8 @@
         <w:jc w:val="center"/>
         <w:rPr>
           <w:rFonts w:cstheme="minorHAnsi"/>
+          <w:i w:val="0"/>
+          <w:iCs w:val="0"/>
           <w:color w:val="0070C0"/>
           <w:sz w:val="32"/>
           <w:szCs w:val="32"/>
@@ -16,6 +18,8 @@
       <w:r>
         <w:rPr>
           <w:rFonts w:cstheme="minorHAnsi"/>
+          <w:i w:val="0"/>
+          <w:iCs w:val="0"/>
           <w:color w:val="0070C0"/>
           <w:sz w:val="32"/>
           <w:szCs w:val="32"/>
@@ -82,29 +86,16 @@
           <w:lang w:val="de-CH"/>
         </w:rPr>
       </w:pPr>
-      <w:proofErr w:type="spellStart"/>
-      <w:r>
-        <w:rPr>
-          <w:i w:val="0"/>
-          <w:iCs w:val="0"/>
-          <w:color w:val="0070C0"/>
-          <w:sz w:val="28"/>
-          <w:szCs w:val="28"/>
-          <w:lang w:val="de-CH"/>
-        </w:rPr>
-        <w:t>Use</w:t>
-      </w:r>
-      <w:proofErr w:type="spellEnd"/>
-      <w:r>
-        <w:rPr>
-          <w:i w:val="0"/>
-          <w:iCs w:val="0"/>
-          <w:color w:val="0070C0"/>
-          <w:sz w:val="28"/>
-          <w:szCs w:val="28"/>
-          <w:lang w:val="de-CH"/>
-        </w:rPr>
-        <w:t xml:space="preserve"> Case Diagramm:</w:t>
+      <w:r>
+        <w:rPr>
+          <w:i w:val="0"/>
+          <w:iCs w:val="0"/>
+          <w:color w:val="0070C0"/>
+          <w:sz w:val="28"/>
+          <w:szCs w:val="28"/>
+          <w:lang w:val="de-CH"/>
+        </w:rPr>
+        <w:t>Use Case Diagramm:</w:t>
       </w:r>
     </w:p>
     <w:p>
@@ -671,29 +662,7 @@
           <w:szCs w:val="24"/>
           <w:lang w:val="de-CH"/>
         </w:rPr>
-        <w:t xml:space="preserve"> </w:t>
-      </w:r>
-      <w:proofErr w:type="gramStart"/>
-      <w:r>
-        <w:rPr>
-          <w:i w:val="0"/>
-          <w:iCs w:val="0"/>
-          <w:sz w:val="24"/>
-          <w:szCs w:val="24"/>
-          <w:lang w:val="de-CH"/>
-        </w:rPr>
-        <w:t>Ausser das System</w:t>
-      </w:r>
-      <w:proofErr w:type="gramEnd"/>
-      <w:r>
-        <w:rPr>
-          <w:i w:val="0"/>
-          <w:iCs w:val="0"/>
-          <w:sz w:val="24"/>
-          <w:szCs w:val="24"/>
-          <w:lang w:val="de-CH"/>
-        </w:rPr>
-        <w:t xml:space="preserve"> muss Wartungsarbeiten durchführen, dann kann es nicht </w:t>
+        <w:t xml:space="preserve"> Ausser das System muss Wartungsarbeiten durchführen, dann kann es nicht </w:t>
       </w:r>
       <w:r>
         <w:rPr>
@@ -788,8 +757,1951 @@
         <w:t>Die Datenbank kann nicht mit fehlerhaften Daten abgefüllt werden. Das System verfügt über Transaktionen</w:t>
       </w:r>
     </w:p>
+    <w:p>
+      <w:pPr>
+        <w:rPr>
+          <w:i w:val="0"/>
+          <w:iCs w:val="0"/>
+          <w:sz w:val="24"/>
+          <w:szCs w:val="24"/>
+          <w:lang w:val="de-CH"/>
+        </w:rPr>
+      </w:pPr>
+    </w:p>
+    <w:p>
+      <w:pPr>
+        <w:rPr>
+          <w:i w:val="0"/>
+          <w:iCs w:val="0"/>
+          <w:color w:val="0070C0"/>
+          <w:sz w:val="28"/>
+          <w:szCs w:val="28"/>
+          <w:lang w:val="de-CH"/>
+        </w:rPr>
+      </w:pPr>
+    </w:p>
+    <w:p>
+      <w:pPr>
+        <w:rPr>
+          <w:i w:val="0"/>
+          <w:iCs w:val="0"/>
+          <w:color w:val="0070C0"/>
+          <w:sz w:val="28"/>
+          <w:szCs w:val="28"/>
+          <w:lang w:val="de-CH"/>
+        </w:rPr>
+      </w:pPr>
+    </w:p>
+    <w:p>
+      <w:pPr>
+        <w:rPr>
+          <w:i w:val="0"/>
+          <w:iCs w:val="0"/>
+          <w:color w:val="0070C0"/>
+          <w:sz w:val="28"/>
+          <w:szCs w:val="28"/>
+          <w:lang w:val="de-CH"/>
+        </w:rPr>
+      </w:pPr>
+    </w:p>
+    <w:p>
+      <w:pPr>
+        <w:rPr>
+          <w:i w:val="0"/>
+          <w:iCs w:val="0"/>
+          <w:color w:val="0070C0"/>
+          <w:sz w:val="28"/>
+          <w:szCs w:val="28"/>
+          <w:lang w:val="de-CH"/>
+        </w:rPr>
+      </w:pPr>
+    </w:p>
+    <w:p>
+      <w:pPr>
+        <w:rPr>
+          <w:i w:val="0"/>
+          <w:iCs w:val="0"/>
+          <w:color w:val="0070C0"/>
+          <w:sz w:val="28"/>
+          <w:szCs w:val="28"/>
+          <w:lang w:val="de-CH"/>
+        </w:rPr>
+      </w:pPr>
+    </w:p>
+    <w:p>
+      <w:pPr>
+        <w:rPr>
+          <w:i w:val="0"/>
+          <w:iCs w:val="0"/>
+          <w:color w:val="0070C0"/>
+          <w:sz w:val="28"/>
+          <w:szCs w:val="28"/>
+          <w:lang w:val="de-CH"/>
+        </w:rPr>
+      </w:pPr>
+    </w:p>
+    <w:p>
+      <w:pPr>
+        <w:rPr>
+          <w:i w:val="0"/>
+          <w:iCs w:val="0"/>
+          <w:color w:val="0070C0"/>
+          <w:sz w:val="28"/>
+          <w:szCs w:val="28"/>
+          <w:lang w:val="de-CH"/>
+        </w:rPr>
+      </w:pPr>
+    </w:p>
+    <w:p>
+      <w:pPr>
+        <w:rPr>
+          <w:i w:val="0"/>
+          <w:iCs w:val="0"/>
+          <w:color w:val="0070C0"/>
+          <w:sz w:val="28"/>
+          <w:szCs w:val="28"/>
+          <w:lang w:val="de-CH"/>
+        </w:rPr>
+      </w:pPr>
+    </w:p>
+    <w:p>
+      <w:pPr>
+        <w:rPr>
+          <w:i w:val="0"/>
+          <w:iCs w:val="0"/>
+          <w:color w:val="0070C0"/>
+          <w:sz w:val="28"/>
+          <w:szCs w:val="28"/>
+          <w:lang w:val="de-CH"/>
+        </w:rPr>
+      </w:pPr>
+    </w:p>
+    <w:p>
+      <w:pPr>
+        <w:rPr>
+          <w:i w:val="0"/>
+          <w:iCs w:val="0"/>
+          <w:color w:val="0070C0"/>
+          <w:sz w:val="28"/>
+          <w:szCs w:val="28"/>
+          <w:lang w:val="de-CH"/>
+        </w:rPr>
+      </w:pPr>
+    </w:p>
+    <w:p>
+      <w:pPr>
+        <w:rPr>
+          <w:i w:val="0"/>
+          <w:iCs w:val="0"/>
+          <w:color w:val="0070C0"/>
+          <w:sz w:val="28"/>
+          <w:szCs w:val="28"/>
+          <w:lang w:val="de-CH"/>
+        </w:rPr>
+      </w:pPr>
+    </w:p>
+    <w:p>
+      <w:pPr>
+        <w:rPr>
+          <w:i w:val="0"/>
+          <w:iCs w:val="0"/>
+          <w:color w:val="0070C0"/>
+          <w:sz w:val="28"/>
+          <w:szCs w:val="28"/>
+          <w:lang w:val="de-CH"/>
+        </w:rPr>
+      </w:pPr>
+    </w:p>
+    <w:p>
+      <w:pPr>
+        <w:rPr>
+          <w:i w:val="0"/>
+          <w:iCs w:val="0"/>
+          <w:color w:val="0070C0"/>
+          <w:sz w:val="28"/>
+          <w:szCs w:val="28"/>
+          <w:lang w:val="de-CH"/>
+        </w:rPr>
+      </w:pPr>
+    </w:p>
+    <w:p>
+      <w:pPr>
+        <w:rPr>
+          <w:i w:val="0"/>
+          <w:iCs w:val="0"/>
+          <w:color w:val="0070C0"/>
+          <w:sz w:val="28"/>
+          <w:szCs w:val="28"/>
+          <w:lang w:val="de-CH"/>
+        </w:rPr>
+      </w:pPr>
+    </w:p>
+    <w:p>
+      <w:pPr>
+        <w:rPr>
+          <w:i w:val="0"/>
+          <w:iCs w:val="0"/>
+          <w:color w:val="0070C0"/>
+          <w:sz w:val="28"/>
+          <w:szCs w:val="28"/>
+          <w:lang w:val="de-CH"/>
+        </w:rPr>
+      </w:pPr>
+    </w:p>
+    <w:p>
+      <w:pPr>
+        <w:rPr>
+          <w:i w:val="0"/>
+          <w:iCs w:val="0"/>
+          <w:color w:val="0070C0"/>
+          <w:sz w:val="28"/>
+          <w:szCs w:val="28"/>
+          <w:lang w:val="de-CH"/>
+        </w:rPr>
+      </w:pPr>
+      <w:r>
+        <w:rPr>
+          <w:i w:val="0"/>
+          <w:iCs w:val="0"/>
+          <w:color w:val="0070C0"/>
+          <w:sz w:val="28"/>
+          <w:szCs w:val="28"/>
+          <w:lang w:val="de-CH"/>
+        </w:rPr>
+        <w:lastRenderedPageBreak/>
+        <w:t>Package Diagramm:</w:t>
+      </w:r>
+    </w:p>
+    <w:p>
+      <w:pPr>
+        <w:rPr>
+          <w:i w:val="0"/>
+          <w:iCs w:val="0"/>
+          <w:color w:val="0070C0"/>
+          <w:sz w:val="28"/>
+          <w:szCs w:val="28"/>
+          <w:lang w:val="de-CH"/>
+        </w:rPr>
+      </w:pPr>
+    </w:p>
+    <w:p>
+      <w:pPr>
+        <w:rPr>
+          <w:i w:val="0"/>
+          <w:iCs w:val="0"/>
+          <w:color w:val="0070C0"/>
+          <w:sz w:val="28"/>
+          <w:szCs w:val="28"/>
+          <w:lang w:val="de-CH"/>
+        </w:rPr>
+      </w:pPr>
+      <w:r>
+        <w:rPr>
+          <w:i w:val="0"/>
+          <w:iCs w:val="0"/>
+          <w:noProof/>
+          <w:color w:val="0070C0"/>
+          <w:sz w:val="28"/>
+          <w:szCs w:val="28"/>
+          <w:lang w:val="de-CH"/>
+        </w:rPr>
+        <w:drawing>
+          <wp:inline distT="0" distB="0" distL="0" distR="0" wp14:anchorId="72C2B2EC" wp14:editId="4CE17613">
+            <wp:extent cx="5448300" cy="4965700"/>
+            <wp:effectExtent l="0" t="0" r="0" b="0"/>
+            <wp:docPr id="4" name="Graphic 4"/>
+            <wp:cNvGraphicFramePr>
+              <a:graphicFrameLocks xmlns:a="http://schemas.openxmlformats.org/drawingml/2006/main" noChangeAspect="1"/>
+            </wp:cNvGraphicFramePr>
+            <a:graphic xmlns:a="http://schemas.openxmlformats.org/drawingml/2006/main">
+              <a:graphicData uri="http://schemas.openxmlformats.org/drawingml/2006/picture">
+                <pic:pic xmlns:pic="http://schemas.openxmlformats.org/drawingml/2006/picture">
+                  <pic:nvPicPr>
+                    <pic:cNvPr id="4" name="Graphic 4"/>
+                    <pic:cNvPicPr/>
+                  </pic:nvPicPr>
+                  <pic:blipFill>
+                    <a:blip r:embed="rId12">
+                      <a:extLst>
+                        <a:ext uri="{28A0092B-C50C-407E-A947-70E740481C1C}">
+                          <a14:useLocalDpi xmlns:a14="http://schemas.microsoft.com/office/drawing/2010/main" val="0"/>
+                        </a:ext>
+                        <a:ext uri="{96DAC541-7B7A-43D3-8B79-37D633B846F1}">
+                          <asvg:svgBlip xmlns:asvg="http://schemas.microsoft.com/office/drawing/2016/SVG/main" r:embed="rId13"/>
+                        </a:ext>
+                      </a:extLst>
+                    </a:blip>
+                    <a:stretch>
+                      <a:fillRect/>
+                    </a:stretch>
+                  </pic:blipFill>
+                  <pic:spPr>
+                    <a:xfrm>
+                      <a:off x="0" y="0"/>
+                      <a:ext cx="5448300" cy="4965700"/>
+                    </a:xfrm>
+                    <a:prstGeom prst="rect">
+                      <a:avLst/>
+                    </a:prstGeom>
+                  </pic:spPr>
+                </pic:pic>
+              </a:graphicData>
+            </a:graphic>
+          </wp:inline>
+        </w:drawing>
+      </w:r>
+    </w:p>
+    <w:p>
+      <w:pPr>
+        <w:rPr>
+          <w:i w:val="0"/>
+          <w:iCs w:val="0"/>
+          <w:color w:val="0070C0"/>
+          <w:sz w:val="28"/>
+          <w:szCs w:val="28"/>
+          <w:lang w:val="de-CH"/>
+        </w:rPr>
+      </w:pPr>
+      <w:r>
+        <w:rPr>
+          <w:i w:val="0"/>
+          <w:iCs w:val="0"/>
+          <w:color w:val="0070C0"/>
+          <w:sz w:val="28"/>
+          <w:szCs w:val="28"/>
+          <w:lang w:val="de-CH"/>
+        </w:rPr>
+        <w:lastRenderedPageBreak/>
+        <w:t>Klassendiagram</w:t>
+      </w:r>
+      <w:r>
+        <w:rPr>
+          <w:i w:val="0"/>
+          <w:iCs w:val="0"/>
+          <w:color w:val="0070C0"/>
+          <w:sz w:val="28"/>
+          <w:szCs w:val="28"/>
+          <w:lang w:val="de-CH"/>
+        </w:rPr>
+        <w:t>m</w:t>
+      </w:r>
+      <w:r>
+        <w:rPr>
+          <w:i w:val="0"/>
+          <w:iCs w:val="0"/>
+          <w:color w:val="0070C0"/>
+          <w:sz w:val="28"/>
+          <w:szCs w:val="28"/>
+          <w:lang w:val="de-CH"/>
+        </w:rPr>
+        <w:t xml:space="preserve">: </w:t>
+      </w:r>
+      <w:r>
+        <w:rPr>
+          <w:i w:val="0"/>
+          <w:iCs w:val="0"/>
+          <w:noProof/>
+          <w:color w:val="0070C0"/>
+          <w:sz w:val="28"/>
+          <w:szCs w:val="28"/>
+          <w:lang w:val="de-CH"/>
+        </w:rPr>
+        <w:drawing>
+          <wp:inline distT="0" distB="0" distL="0" distR="0" wp14:anchorId="1F4C7401" wp14:editId="2AB333D4">
+            <wp:extent cx="5731510" cy="8093075"/>
+            <wp:effectExtent l="0" t="0" r="0" b="0"/>
+            <wp:docPr id="5" name="Graphic 5"/>
+            <wp:cNvGraphicFramePr>
+              <a:graphicFrameLocks xmlns:a="http://schemas.openxmlformats.org/drawingml/2006/main" noChangeAspect="1"/>
+            </wp:cNvGraphicFramePr>
+            <a:graphic xmlns:a="http://schemas.openxmlformats.org/drawingml/2006/main">
+              <a:graphicData uri="http://schemas.openxmlformats.org/drawingml/2006/picture">
+                <pic:pic xmlns:pic="http://schemas.openxmlformats.org/drawingml/2006/picture">
+                  <pic:nvPicPr>
+                    <pic:cNvPr id="5" name="Graphic 5"/>
+                    <pic:cNvPicPr/>
+                  </pic:nvPicPr>
+                  <pic:blipFill>
+                    <a:blip r:embed="rId14">
+                      <a:extLst>
+                        <a:ext uri="{28A0092B-C50C-407E-A947-70E740481C1C}">
+                          <a14:useLocalDpi xmlns:a14="http://schemas.microsoft.com/office/drawing/2010/main" val="0"/>
+                        </a:ext>
+                        <a:ext uri="{96DAC541-7B7A-43D3-8B79-37D633B846F1}">
+                          <asvg:svgBlip xmlns:asvg="http://schemas.microsoft.com/office/drawing/2016/SVG/main" r:embed="rId15"/>
+                        </a:ext>
+                      </a:extLst>
+                    </a:blip>
+                    <a:stretch>
+                      <a:fillRect/>
+                    </a:stretch>
+                  </pic:blipFill>
+                  <pic:spPr>
+                    <a:xfrm>
+                      <a:off x="0" y="0"/>
+                      <a:ext cx="5731510" cy="8093075"/>
+                    </a:xfrm>
+                    <a:prstGeom prst="rect">
+                      <a:avLst/>
+                    </a:prstGeom>
+                  </pic:spPr>
+                </pic:pic>
+              </a:graphicData>
+            </a:graphic>
+          </wp:inline>
+        </w:drawing>
+      </w:r>
+    </w:p>
+    <w:p>
+      <w:pPr>
+        <w:rPr>
+          <w:i w:val="0"/>
+          <w:iCs w:val="0"/>
+          <w:color w:val="0070C0"/>
+          <w:sz w:val="28"/>
+          <w:szCs w:val="28"/>
+          <w:lang w:val="de-CH"/>
+        </w:rPr>
+      </w:pPr>
+      <w:r>
+        <w:rPr>
+          <w:i w:val="0"/>
+          <w:iCs w:val="0"/>
+          <w:color w:val="0070C0"/>
+          <w:sz w:val="28"/>
+          <w:szCs w:val="28"/>
+          <w:lang w:val="de-CH"/>
+        </w:rPr>
+        <w:lastRenderedPageBreak/>
+        <w:t>Deployment Diagram</w:t>
+      </w:r>
+      <w:r>
+        <w:rPr>
+          <w:i w:val="0"/>
+          <w:iCs w:val="0"/>
+          <w:color w:val="0070C0"/>
+          <w:sz w:val="28"/>
+          <w:szCs w:val="28"/>
+          <w:lang w:val="de-CH"/>
+        </w:rPr>
+        <w:t>:</w:t>
+      </w:r>
+      <w:r>
+        <w:rPr>
+          <w:i w:val="0"/>
+          <w:iCs w:val="0"/>
+          <w:noProof/>
+          <w:sz w:val="24"/>
+          <w:szCs w:val="24"/>
+          <w:lang w:val="de-CH"/>
+        </w:rPr>
+        <w:drawing>
+          <wp:inline distT="0" distB="0" distL="0" distR="0" wp14:anchorId="6D04DD75" wp14:editId="0F6A0A17">
+            <wp:extent cx="4292600" cy="4191000"/>
+            <wp:effectExtent l="0" t="0" r="0" b="0"/>
+            <wp:docPr id="7" name="Graphic 7"/>
+            <wp:cNvGraphicFramePr>
+              <a:graphicFrameLocks xmlns:a="http://schemas.openxmlformats.org/drawingml/2006/main" noChangeAspect="1"/>
+            </wp:cNvGraphicFramePr>
+            <a:graphic xmlns:a="http://schemas.openxmlformats.org/drawingml/2006/main">
+              <a:graphicData uri="http://schemas.openxmlformats.org/drawingml/2006/picture">
+                <pic:pic xmlns:pic="http://schemas.openxmlformats.org/drawingml/2006/picture">
+                  <pic:nvPicPr>
+                    <pic:cNvPr id="7" name="Graphic 7"/>
+                    <pic:cNvPicPr/>
+                  </pic:nvPicPr>
+                  <pic:blipFill>
+                    <a:blip r:embed="rId16">
+                      <a:extLst>
+                        <a:ext uri="{28A0092B-C50C-407E-A947-70E740481C1C}">
+                          <a14:useLocalDpi xmlns:a14="http://schemas.microsoft.com/office/drawing/2010/main" val="0"/>
+                        </a:ext>
+                        <a:ext uri="{96DAC541-7B7A-43D3-8B79-37D633B846F1}">
+                          <asvg:svgBlip xmlns:asvg="http://schemas.microsoft.com/office/drawing/2016/SVG/main" r:embed="rId17"/>
+                        </a:ext>
+                      </a:extLst>
+                    </a:blip>
+                    <a:stretch>
+                      <a:fillRect/>
+                    </a:stretch>
+                  </pic:blipFill>
+                  <pic:spPr>
+                    <a:xfrm>
+                      <a:off x="0" y="0"/>
+                      <a:ext cx="4292600" cy="4191000"/>
+                    </a:xfrm>
+                    <a:prstGeom prst="rect">
+                      <a:avLst/>
+                    </a:prstGeom>
+                  </pic:spPr>
+                </pic:pic>
+              </a:graphicData>
+            </a:graphic>
+          </wp:inline>
+        </w:drawing>
+      </w:r>
+    </w:p>
+    <w:p>
+      <w:pPr>
+        <w:rPr>
+          <w:i w:val="0"/>
+          <w:iCs w:val="0"/>
+          <w:color w:val="0070C0"/>
+          <w:sz w:val="28"/>
+          <w:szCs w:val="28"/>
+          <w:lang w:val="de-CH"/>
+        </w:rPr>
+      </w:pPr>
+    </w:p>
+    <w:p>
+      <w:pPr>
+        <w:rPr>
+          <w:i w:val="0"/>
+          <w:iCs w:val="0"/>
+          <w:color w:val="0070C0"/>
+          <w:sz w:val="28"/>
+          <w:szCs w:val="28"/>
+          <w:lang w:val="de-CH"/>
+        </w:rPr>
+      </w:pPr>
+      <w:r>
+        <w:rPr>
+          <w:i w:val="0"/>
+          <w:iCs w:val="0"/>
+          <w:color w:val="0070C0"/>
+          <w:sz w:val="28"/>
+          <w:szCs w:val="28"/>
+          <w:lang w:val="de-CH"/>
+        </w:rPr>
+        <w:t xml:space="preserve">Tests zu den </w:t>
+      </w:r>
+      <w:r>
+        <w:rPr>
+          <w:i w:val="0"/>
+          <w:iCs w:val="0"/>
+          <w:color w:val="0070C0"/>
+          <w:sz w:val="28"/>
+          <w:szCs w:val="28"/>
+          <w:lang w:val="de-CH"/>
+        </w:rPr>
+        <w:t>funktionalen</w:t>
+      </w:r>
+      <w:r>
+        <w:rPr>
+          <w:i w:val="0"/>
+          <w:iCs w:val="0"/>
+          <w:color w:val="0070C0"/>
+          <w:sz w:val="28"/>
+          <w:szCs w:val="28"/>
+          <w:lang w:val="de-CH"/>
+        </w:rPr>
+        <w:t xml:space="preserve"> </w:t>
+      </w:r>
+      <w:r>
+        <w:rPr>
+          <w:i w:val="0"/>
+          <w:iCs w:val="0"/>
+          <w:color w:val="0070C0"/>
+          <w:sz w:val="28"/>
+          <w:szCs w:val="28"/>
+          <w:lang w:val="de-CH"/>
+        </w:rPr>
+        <w:t>Anforderungen</w:t>
+      </w:r>
+      <w:r>
+        <w:rPr>
+          <w:i w:val="0"/>
+          <w:iCs w:val="0"/>
+          <w:color w:val="0070C0"/>
+          <w:sz w:val="28"/>
+          <w:szCs w:val="28"/>
+          <w:lang w:val="de-CH"/>
+        </w:rPr>
+        <w:t>:</w:t>
+      </w:r>
+    </w:p>
+    <w:p>
+      <w:pPr>
+        <w:pStyle w:val="ListParagraph"/>
+        <w:numPr>
+          <w:ilvl w:val="0"/>
+          <w:numId w:val="3"/>
+        </w:numPr>
+        <w:rPr>
+          <w:i w:val="0"/>
+          <w:iCs w:val="0"/>
+          <w:color w:val="0070C0"/>
+          <w:sz w:val="28"/>
+          <w:szCs w:val="28"/>
+          <w:lang w:val="en-US"/>
+        </w:rPr>
+      </w:pPr>
+      <w:r>
+        <w:rPr>
+          <w:i w:val="0"/>
+          <w:iCs w:val="0"/>
+          <w:color w:val="0070C0"/>
+          <w:sz w:val="28"/>
+          <w:szCs w:val="28"/>
+          <w:lang w:val="en-US"/>
+        </w:rPr>
+        <w:t xml:space="preserve">Wrong Input for </w:t>
+      </w:r>
+      <w:r>
+        <w:rPr>
+          <w:i w:val="0"/>
+          <w:iCs w:val="0"/>
+          <w:color w:val="0070C0"/>
+          <w:sz w:val="28"/>
+          <w:szCs w:val="28"/>
+          <w:lang w:val="en-US"/>
+        </w:rPr>
+        <w:t xml:space="preserve">User </w:t>
+      </w:r>
+      <w:r>
+        <w:rPr>
+          <w:i w:val="0"/>
+          <w:iCs w:val="0"/>
+          <w:color w:val="0070C0"/>
+          <w:sz w:val="28"/>
+          <w:szCs w:val="28"/>
+          <w:lang w:val="en-US"/>
+        </w:rPr>
+        <w:t>Email Test:</w:t>
+      </w:r>
+    </w:p>
+    <w:p>
+      <w:pPr>
+        <w:pStyle w:val="ListParagraph"/>
+        <w:rPr>
+          <w:i w:val="0"/>
+          <w:iCs w:val="0"/>
+          <w:sz w:val="24"/>
+          <w:szCs w:val="24"/>
+          <w:lang w:val="de-CH"/>
+        </w:rPr>
+      </w:pPr>
+      <w:r>
+        <w:rPr>
+          <w:i w:val="0"/>
+          <w:iCs w:val="0"/>
+          <w:sz w:val="24"/>
+          <w:szCs w:val="24"/>
+          <w:lang w:val="de-CH"/>
+        </w:rPr>
+        <w:t>Das System wird geprüft, indem man eine ungültige E-Mail eingibt. Es wird geschaut, ob ein falscher E-Mail-Syntax akzeptiert wird.</w:t>
+      </w:r>
+    </w:p>
+    <w:p>
+      <w:pPr>
+        <w:pStyle w:val="ListParagraph"/>
+        <w:numPr>
+          <w:ilvl w:val="0"/>
+          <w:numId w:val="7"/>
+        </w:numPr>
+        <w:rPr>
+          <w:i w:val="0"/>
+          <w:iCs w:val="0"/>
+          <w:sz w:val="24"/>
+          <w:szCs w:val="24"/>
+          <w:lang w:val="de-CH"/>
+        </w:rPr>
+      </w:pPr>
+      <w:r>
+        <w:rPr>
+          <w:i w:val="0"/>
+          <w:iCs w:val="0"/>
+          <w:sz w:val="24"/>
+          <w:szCs w:val="24"/>
+          <w:lang w:val="de-CH"/>
+        </w:rPr>
+        <w:t>SignUp Button betätigen</w:t>
+      </w:r>
+    </w:p>
+    <w:p>
+      <w:pPr>
+        <w:pStyle w:val="ListParagraph"/>
+        <w:numPr>
+          <w:ilvl w:val="0"/>
+          <w:numId w:val="7"/>
+        </w:numPr>
+        <w:rPr>
+          <w:i w:val="0"/>
+          <w:iCs w:val="0"/>
+          <w:sz w:val="24"/>
+          <w:szCs w:val="24"/>
+          <w:lang w:val="de-CH"/>
+        </w:rPr>
+      </w:pPr>
+      <w:r>
+        <w:rPr>
+          <w:i w:val="0"/>
+          <w:iCs w:val="0"/>
+          <w:sz w:val="24"/>
+          <w:szCs w:val="24"/>
+          <w:lang w:val="de-CH"/>
+        </w:rPr>
+        <w:t>Die Felder gewünscht abfüllen</w:t>
+      </w:r>
+    </w:p>
+    <w:p>
+      <w:pPr>
+        <w:pStyle w:val="ListParagraph"/>
+        <w:numPr>
+          <w:ilvl w:val="0"/>
+          <w:numId w:val="7"/>
+        </w:numPr>
+        <w:rPr>
+          <w:i w:val="0"/>
+          <w:iCs w:val="0"/>
+          <w:sz w:val="24"/>
+          <w:szCs w:val="24"/>
+          <w:lang w:val="de-CH"/>
+        </w:rPr>
+      </w:pPr>
+      <w:r>
+        <w:rPr>
+          <w:i w:val="0"/>
+          <w:iCs w:val="0"/>
+          <w:sz w:val="24"/>
+          <w:szCs w:val="24"/>
+          <w:lang w:val="de-CH"/>
+        </w:rPr>
+        <w:t>Im E-Mail-Feld komischer Syntax testen. (s_»+»*@a.as.d..com)</w:t>
+      </w:r>
+    </w:p>
+    <w:p>
+      <w:pPr>
+        <w:pStyle w:val="ListParagraph"/>
+        <w:numPr>
+          <w:ilvl w:val="0"/>
+          <w:numId w:val="7"/>
+        </w:numPr>
+        <w:rPr>
+          <w:i w:val="0"/>
+          <w:iCs w:val="0"/>
+          <w:sz w:val="24"/>
+          <w:szCs w:val="24"/>
+          <w:lang w:val="de-CH"/>
+        </w:rPr>
+      </w:pPr>
+      <w:r>
+        <w:rPr>
+          <w:i w:val="0"/>
+          <w:iCs w:val="0"/>
+          <w:sz w:val="24"/>
+          <w:szCs w:val="24"/>
+          <w:lang w:val="de-CH"/>
+        </w:rPr>
+        <w:t>Auf Fehler Ausschau halten</w:t>
+      </w:r>
+    </w:p>
+    <w:p>
+      <w:pPr>
+        <w:pStyle w:val="ListParagraph"/>
+        <w:rPr>
+          <w:i w:val="0"/>
+          <w:iCs w:val="0"/>
+          <w:sz w:val="24"/>
+          <w:szCs w:val="24"/>
+          <w:lang w:val="de-CH"/>
+        </w:rPr>
+      </w:pPr>
+    </w:p>
+    <w:p>
+      <w:pPr>
+        <w:pStyle w:val="ListParagraph"/>
+        <w:rPr>
+          <w:i w:val="0"/>
+          <w:iCs w:val="0"/>
+          <w:sz w:val="24"/>
+          <w:szCs w:val="24"/>
+          <w:lang w:val="de-CH"/>
+        </w:rPr>
+      </w:pPr>
+    </w:p>
+    <w:p>
+      <w:pPr>
+        <w:pStyle w:val="ListParagraph"/>
+        <w:rPr>
+          <w:i w:val="0"/>
+          <w:iCs w:val="0"/>
+          <w:sz w:val="24"/>
+          <w:szCs w:val="24"/>
+          <w:lang w:val="de-CH"/>
+        </w:rPr>
+      </w:pPr>
+    </w:p>
+    <w:p>
+      <w:pPr>
+        <w:pStyle w:val="ListParagraph"/>
+        <w:rPr>
+          <w:i w:val="0"/>
+          <w:iCs w:val="0"/>
+          <w:sz w:val="24"/>
+          <w:szCs w:val="24"/>
+          <w:lang w:val="de-CH"/>
+        </w:rPr>
+      </w:pPr>
+    </w:p>
+    <w:p>
+      <w:pPr>
+        <w:pStyle w:val="ListParagraph"/>
+        <w:rPr>
+          <w:i w:val="0"/>
+          <w:iCs w:val="0"/>
+          <w:sz w:val="24"/>
+          <w:szCs w:val="24"/>
+          <w:lang w:val="de-CH"/>
+        </w:rPr>
+      </w:pPr>
+    </w:p>
+    <w:p>
+      <w:pPr>
+        <w:pStyle w:val="ListParagraph"/>
+        <w:rPr>
+          <w:i w:val="0"/>
+          <w:iCs w:val="0"/>
+          <w:sz w:val="24"/>
+          <w:szCs w:val="24"/>
+          <w:lang w:val="de-CH"/>
+        </w:rPr>
+      </w:pPr>
+    </w:p>
+    <w:p>
+      <w:pPr>
+        <w:pStyle w:val="ListParagraph"/>
+        <w:rPr>
+          <w:i w:val="0"/>
+          <w:iCs w:val="0"/>
+          <w:sz w:val="24"/>
+          <w:szCs w:val="24"/>
+          <w:lang w:val="de-CH"/>
+        </w:rPr>
+      </w:pPr>
+    </w:p>
+    <w:p>
+      <w:pPr>
+        <w:pStyle w:val="ListParagraph"/>
+        <w:numPr>
+          <w:ilvl w:val="0"/>
+          <w:numId w:val="3"/>
+        </w:numPr>
+        <w:rPr>
+          <w:i w:val="0"/>
+          <w:iCs w:val="0"/>
+          <w:color w:val="0070C0"/>
+          <w:sz w:val="28"/>
+          <w:szCs w:val="28"/>
+          <w:lang w:val="en-US"/>
+        </w:rPr>
+      </w:pPr>
+      <w:r>
+        <w:rPr>
+          <w:i w:val="0"/>
+          <w:iCs w:val="0"/>
+          <w:color w:val="0070C0"/>
+          <w:sz w:val="28"/>
+          <w:szCs w:val="28"/>
+          <w:lang w:val="en-US"/>
+        </w:rPr>
+        <w:lastRenderedPageBreak/>
+        <w:t>Input Test</w:t>
+      </w:r>
+      <w:r>
+        <w:rPr>
+          <w:i w:val="0"/>
+          <w:iCs w:val="0"/>
+          <w:color w:val="0070C0"/>
+          <w:sz w:val="28"/>
+          <w:szCs w:val="28"/>
+          <w:lang w:val="en-US"/>
+        </w:rPr>
+        <w:t xml:space="preserve"> for </w:t>
+      </w:r>
+      <w:r>
+        <w:rPr>
+          <w:i w:val="0"/>
+          <w:iCs w:val="0"/>
+          <w:color w:val="0070C0"/>
+          <w:sz w:val="28"/>
+          <w:szCs w:val="28"/>
+          <w:lang w:val="en-US"/>
+        </w:rPr>
+        <w:t xml:space="preserve">User </w:t>
+      </w:r>
+      <w:r>
+        <w:rPr>
+          <w:i w:val="0"/>
+          <w:iCs w:val="0"/>
+          <w:color w:val="0070C0"/>
+          <w:sz w:val="28"/>
+          <w:szCs w:val="28"/>
+          <w:lang w:val="en-US"/>
+        </w:rPr>
+        <w:t>Username</w:t>
+      </w:r>
+      <w:r>
+        <w:rPr>
+          <w:i w:val="0"/>
+          <w:iCs w:val="0"/>
+          <w:color w:val="0070C0"/>
+          <w:sz w:val="28"/>
+          <w:szCs w:val="28"/>
+          <w:lang w:val="en-US"/>
+        </w:rPr>
+        <w:t>:</w:t>
+      </w:r>
+    </w:p>
+    <w:p>
+      <w:pPr>
+        <w:pStyle w:val="ListParagraph"/>
+        <w:rPr>
+          <w:i w:val="0"/>
+          <w:iCs w:val="0"/>
+          <w:sz w:val="24"/>
+          <w:szCs w:val="24"/>
+          <w:lang w:val="de-CH"/>
+        </w:rPr>
+      </w:pPr>
+      <w:r>
+        <w:rPr>
+          <w:i w:val="0"/>
+          <w:iCs w:val="0"/>
+          <w:sz w:val="24"/>
+          <w:szCs w:val="24"/>
+          <w:lang w:val="de-CH"/>
+        </w:rPr>
+        <w:t>Das System wird geprüft, welche Chars für den Username akzeptiert werden. Beispiele sind: «+*ç%&amp;/()=»</w:t>
+      </w:r>
+    </w:p>
+    <w:p>
+      <w:pPr>
+        <w:pStyle w:val="ListParagraph"/>
+        <w:numPr>
+          <w:ilvl w:val="0"/>
+          <w:numId w:val="8"/>
+        </w:numPr>
+        <w:rPr>
+          <w:i w:val="0"/>
+          <w:iCs w:val="0"/>
+          <w:sz w:val="24"/>
+          <w:szCs w:val="24"/>
+          <w:lang w:val="de-CH"/>
+        </w:rPr>
+      </w:pPr>
+      <w:r>
+        <w:rPr>
+          <w:i w:val="0"/>
+          <w:iCs w:val="0"/>
+          <w:sz w:val="24"/>
+          <w:szCs w:val="24"/>
+          <w:lang w:val="de-CH"/>
+        </w:rPr>
+        <w:t>SignUp Button betätigen</w:t>
+      </w:r>
+    </w:p>
+    <w:p>
+      <w:pPr>
+        <w:pStyle w:val="ListParagraph"/>
+        <w:numPr>
+          <w:ilvl w:val="0"/>
+          <w:numId w:val="8"/>
+        </w:numPr>
+        <w:rPr>
+          <w:i w:val="0"/>
+          <w:iCs w:val="0"/>
+          <w:sz w:val="24"/>
+          <w:szCs w:val="24"/>
+          <w:lang w:val="de-CH"/>
+        </w:rPr>
+      </w:pPr>
+      <w:r>
+        <w:rPr>
+          <w:i w:val="0"/>
+          <w:iCs w:val="0"/>
+          <w:sz w:val="24"/>
+          <w:szCs w:val="24"/>
+          <w:lang w:val="de-CH"/>
+        </w:rPr>
+        <w:t>Die Felder gewünscht abfüllen</w:t>
+      </w:r>
+    </w:p>
+    <w:p>
+      <w:pPr>
+        <w:pStyle w:val="ListParagraph"/>
+        <w:numPr>
+          <w:ilvl w:val="0"/>
+          <w:numId w:val="8"/>
+        </w:numPr>
+        <w:rPr>
+          <w:i w:val="0"/>
+          <w:iCs w:val="0"/>
+          <w:sz w:val="24"/>
+          <w:szCs w:val="24"/>
+          <w:lang w:val="de-CH"/>
+        </w:rPr>
+      </w:pPr>
+      <w:r>
+        <w:rPr>
+          <w:i w:val="0"/>
+          <w:iCs w:val="0"/>
+          <w:sz w:val="24"/>
+          <w:szCs w:val="24"/>
+          <w:lang w:val="de-CH"/>
+        </w:rPr>
+        <w:t xml:space="preserve">Im </w:t>
+      </w:r>
+      <w:r>
+        <w:rPr>
+          <w:i w:val="0"/>
+          <w:iCs w:val="0"/>
+          <w:sz w:val="24"/>
+          <w:szCs w:val="24"/>
+          <w:lang w:val="de-CH"/>
+        </w:rPr>
+        <w:t>Username</w:t>
+      </w:r>
+      <w:r>
+        <w:rPr>
+          <w:i w:val="0"/>
+          <w:iCs w:val="0"/>
+          <w:sz w:val="24"/>
+          <w:szCs w:val="24"/>
+          <w:lang w:val="de-CH"/>
+        </w:rPr>
+        <w:t>-Feld komischer Syntax testen. (</w:t>
+      </w:r>
+      <w:r>
+        <w:rPr>
+          <w:i w:val="0"/>
+          <w:iCs w:val="0"/>
+          <w:sz w:val="24"/>
+          <w:szCs w:val="24"/>
+          <w:lang w:val="de-CH"/>
+        </w:rPr>
+        <w:t>$$_£_!èààé£é£àé»+»*</w:t>
+      </w:r>
+      <w:r>
+        <w:rPr>
+          <w:i w:val="0"/>
+          <w:iCs w:val="0"/>
+          <w:sz w:val="24"/>
+          <w:szCs w:val="24"/>
+          <w:lang w:val="de-CH"/>
+        </w:rPr>
+        <w:t>)</w:t>
+      </w:r>
+    </w:p>
+    <w:p>
+      <w:pPr>
+        <w:pStyle w:val="ListParagraph"/>
+        <w:numPr>
+          <w:ilvl w:val="0"/>
+          <w:numId w:val="8"/>
+        </w:numPr>
+        <w:rPr>
+          <w:i w:val="0"/>
+          <w:iCs w:val="0"/>
+          <w:sz w:val="24"/>
+          <w:szCs w:val="24"/>
+          <w:lang w:val="de-CH"/>
+        </w:rPr>
+      </w:pPr>
+      <w:r>
+        <w:rPr>
+          <w:i w:val="0"/>
+          <w:iCs w:val="0"/>
+          <w:sz w:val="24"/>
+          <w:szCs w:val="24"/>
+          <w:lang w:val="de-CH"/>
+        </w:rPr>
+        <w:t>Auf Fehler Ausschau halten</w:t>
+      </w:r>
+    </w:p>
+    <w:p>
+      <w:pPr>
+        <w:pStyle w:val="ListParagraph"/>
+        <w:rPr>
+          <w:i w:val="0"/>
+          <w:iCs w:val="0"/>
+          <w:sz w:val="24"/>
+          <w:szCs w:val="24"/>
+          <w:lang w:val="de-CH"/>
+        </w:rPr>
+      </w:pPr>
+    </w:p>
+    <w:p>
+      <w:pPr>
+        <w:pStyle w:val="ListParagraph"/>
+        <w:numPr>
+          <w:ilvl w:val="0"/>
+          <w:numId w:val="3"/>
+        </w:numPr>
+        <w:rPr>
+          <w:i w:val="0"/>
+          <w:iCs w:val="0"/>
+          <w:color w:val="0070C0"/>
+          <w:sz w:val="28"/>
+          <w:szCs w:val="28"/>
+          <w:lang w:val="en-US"/>
+        </w:rPr>
+      </w:pPr>
+      <w:r>
+        <w:rPr>
+          <w:i w:val="0"/>
+          <w:iCs w:val="0"/>
+          <w:color w:val="0070C0"/>
+          <w:sz w:val="28"/>
+          <w:szCs w:val="28"/>
+          <w:lang w:val="en-US"/>
+        </w:rPr>
+        <w:t>Auth Test</w:t>
+      </w:r>
+      <w:r>
+        <w:rPr>
+          <w:i w:val="0"/>
+          <w:iCs w:val="0"/>
+          <w:color w:val="0070C0"/>
+          <w:sz w:val="28"/>
+          <w:szCs w:val="28"/>
+          <w:lang w:val="en-US"/>
+        </w:rPr>
+        <w:t>:</w:t>
+      </w:r>
+    </w:p>
+    <w:p>
+      <w:pPr>
+        <w:pStyle w:val="ListParagraph"/>
+        <w:rPr>
+          <w:i w:val="0"/>
+          <w:iCs w:val="0"/>
+          <w:sz w:val="24"/>
+          <w:szCs w:val="24"/>
+          <w:lang w:val="de-CH"/>
+        </w:rPr>
+      </w:pPr>
+      <w:r>
+        <w:rPr>
+          <w:i w:val="0"/>
+          <w:iCs w:val="0"/>
+          <w:sz w:val="24"/>
+          <w:szCs w:val="24"/>
+          <w:lang w:val="de-CH"/>
+        </w:rPr>
+        <w:t xml:space="preserve">Das System wird geprüft, </w:t>
+      </w:r>
+      <w:r>
+        <w:rPr>
+          <w:i w:val="0"/>
+          <w:iCs w:val="0"/>
+          <w:sz w:val="24"/>
+          <w:szCs w:val="24"/>
+          <w:lang w:val="de-CH"/>
+        </w:rPr>
+        <w:t xml:space="preserve">ob man auf Unterseiten </w:t>
+      </w:r>
+      <w:r>
+        <w:rPr>
+          <w:i w:val="0"/>
+          <w:iCs w:val="0"/>
+          <w:sz w:val="24"/>
+          <w:szCs w:val="24"/>
+          <w:lang w:val="de-CH"/>
+        </w:rPr>
+        <w:t>kommt,</w:t>
+      </w:r>
+      <w:r>
+        <w:rPr>
+          <w:i w:val="0"/>
+          <w:iCs w:val="0"/>
+          <w:sz w:val="24"/>
+          <w:szCs w:val="24"/>
+          <w:lang w:val="de-CH"/>
+        </w:rPr>
+        <w:t xml:space="preserve"> ohne sich angemeldet zu haben. Beispiel: Ohne Login auf «/Teilnahmen»</w:t>
+      </w:r>
+    </w:p>
+    <w:p>
+      <w:pPr>
+        <w:pStyle w:val="ListParagraph"/>
+        <w:numPr>
+          <w:ilvl w:val="0"/>
+          <w:numId w:val="9"/>
+        </w:numPr>
+        <w:rPr>
+          <w:i w:val="0"/>
+          <w:iCs w:val="0"/>
+          <w:sz w:val="24"/>
+          <w:szCs w:val="24"/>
+          <w:lang w:val="de-CH"/>
+        </w:rPr>
+      </w:pPr>
+      <w:r>
+        <w:rPr>
+          <w:i w:val="0"/>
+          <w:iCs w:val="0"/>
+          <w:sz w:val="24"/>
+          <w:szCs w:val="24"/>
+          <w:lang w:val="de-CH"/>
+        </w:rPr>
+        <w:t>Statt auf den SignIn/SignUp Button zu klicken in der URL auf /Termine switchen.</w:t>
+      </w:r>
+    </w:p>
+    <w:p>
+      <w:pPr>
+        <w:pStyle w:val="ListParagraph"/>
+        <w:numPr>
+          <w:ilvl w:val="0"/>
+          <w:numId w:val="9"/>
+        </w:numPr>
+        <w:rPr>
+          <w:i w:val="0"/>
+          <w:iCs w:val="0"/>
+          <w:sz w:val="24"/>
+          <w:szCs w:val="24"/>
+          <w:lang w:val="de-CH"/>
+        </w:rPr>
+      </w:pPr>
+      <w:r>
+        <w:rPr>
+          <w:i w:val="0"/>
+          <w:iCs w:val="0"/>
+          <w:sz w:val="24"/>
+          <w:szCs w:val="24"/>
+          <w:lang w:val="de-CH"/>
+        </w:rPr>
+        <w:t>Auf Fehler Ausschau halten</w:t>
+      </w:r>
+    </w:p>
+    <w:p>
+      <w:pPr>
+        <w:pStyle w:val="ListParagraph"/>
+        <w:rPr>
+          <w:i w:val="0"/>
+          <w:iCs w:val="0"/>
+          <w:sz w:val="24"/>
+          <w:szCs w:val="24"/>
+          <w:lang w:val="de-CH"/>
+        </w:rPr>
+      </w:pPr>
+    </w:p>
+    <w:p>
+      <w:pPr>
+        <w:pStyle w:val="ListParagraph"/>
+        <w:numPr>
+          <w:ilvl w:val="0"/>
+          <w:numId w:val="4"/>
+        </w:numPr>
+        <w:rPr>
+          <w:i w:val="0"/>
+          <w:iCs w:val="0"/>
+          <w:color w:val="0070C0"/>
+          <w:sz w:val="28"/>
+          <w:szCs w:val="28"/>
+          <w:lang w:val="en-US"/>
+        </w:rPr>
+      </w:pPr>
+      <w:r>
+        <w:rPr>
+          <w:i w:val="0"/>
+          <w:iCs w:val="0"/>
+          <w:color w:val="0070C0"/>
+          <w:sz w:val="28"/>
+          <w:szCs w:val="28"/>
+          <w:lang w:val="en-US"/>
+        </w:rPr>
+        <w:t>Input Test for User Password</w:t>
+      </w:r>
+    </w:p>
+    <w:p>
+      <w:pPr>
+        <w:pStyle w:val="ListParagraph"/>
+        <w:rPr>
+          <w:i w:val="0"/>
+          <w:iCs w:val="0"/>
+          <w:sz w:val="24"/>
+          <w:szCs w:val="24"/>
+          <w:lang w:val="de-CH"/>
+        </w:rPr>
+      </w:pPr>
+      <w:r>
+        <w:rPr>
+          <w:i w:val="0"/>
+          <w:iCs w:val="0"/>
+          <w:sz w:val="24"/>
+          <w:szCs w:val="24"/>
+          <w:lang w:val="de-CH"/>
+        </w:rPr>
+        <w:t>Das System wird geprüft, ob das Password verschiedene Anforderungen hat. Damit kann sichergestellt werden, ob der User nicht ein zu einfaches Passwort wählen darf.</w:t>
+      </w:r>
+    </w:p>
+    <w:p>
+      <w:pPr>
+        <w:pStyle w:val="ListParagraph"/>
+        <w:numPr>
+          <w:ilvl w:val="0"/>
+          <w:numId w:val="11"/>
+        </w:numPr>
+        <w:rPr>
+          <w:i w:val="0"/>
+          <w:iCs w:val="0"/>
+          <w:sz w:val="24"/>
+          <w:szCs w:val="24"/>
+          <w:lang w:val="de-CH"/>
+        </w:rPr>
+      </w:pPr>
+      <w:r>
+        <w:rPr>
+          <w:i w:val="0"/>
+          <w:iCs w:val="0"/>
+          <w:sz w:val="24"/>
+          <w:szCs w:val="24"/>
+          <w:lang w:val="de-CH"/>
+        </w:rPr>
+        <w:t>SignUp Button betätigen</w:t>
+      </w:r>
+    </w:p>
+    <w:p>
+      <w:pPr>
+        <w:pStyle w:val="ListParagraph"/>
+        <w:numPr>
+          <w:ilvl w:val="0"/>
+          <w:numId w:val="11"/>
+        </w:numPr>
+        <w:rPr>
+          <w:i w:val="0"/>
+          <w:iCs w:val="0"/>
+          <w:sz w:val="24"/>
+          <w:szCs w:val="24"/>
+          <w:lang w:val="de-CH"/>
+        </w:rPr>
+      </w:pPr>
+      <w:r>
+        <w:rPr>
+          <w:i w:val="0"/>
+          <w:iCs w:val="0"/>
+          <w:sz w:val="24"/>
+          <w:szCs w:val="24"/>
+          <w:lang w:val="de-CH"/>
+        </w:rPr>
+        <w:t>Die Felder gewünscht abfüllen</w:t>
+      </w:r>
+    </w:p>
+    <w:p>
+      <w:pPr>
+        <w:pStyle w:val="ListParagraph"/>
+        <w:numPr>
+          <w:ilvl w:val="0"/>
+          <w:numId w:val="11"/>
+        </w:numPr>
+        <w:rPr>
+          <w:i w:val="0"/>
+          <w:iCs w:val="0"/>
+          <w:sz w:val="24"/>
+          <w:szCs w:val="24"/>
+          <w:lang w:val="de-CH"/>
+        </w:rPr>
+      </w:pPr>
+      <w:r>
+        <w:rPr>
+          <w:i w:val="0"/>
+          <w:iCs w:val="0"/>
+          <w:sz w:val="24"/>
+          <w:szCs w:val="24"/>
+          <w:lang w:val="de-CH"/>
+        </w:rPr>
+        <w:t xml:space="preserve">Im </w:t>
+      </w:r>
+      <w:r>
+        <w:rPr>
+          <w:i w:val="0"/>
+          <w:iCs w:val="0"/>
+          <w:sz w:val="24"/>
+          <w:szCs w:val="24"/>
+          <w:lang w:val="de-CH"/>
+        </w:rPr>
+        <w:t>Password</w:t>
+      </w:r>
+      <w:r>
+        <w:rPr>
+          <w:i w:val="0"/>
+          <w:iCs w:val="0"/>
+          <w:sz w:val="24"/>
+          <w:szCs w:val="24"/>
+          <w:lang w:val="de-CH"/>
+        </w:rPr>
+        <w:t xml:space="preserve">-Feld komischer Syntax testen. </w:t>
+      </w:r>
+      <w:r>
+        <w:rPr>
+          <w:i w:val="0"/>
+          <w:iCs w:val="0"/>
+          <w:sz w:val="24"/>
+          <w:szCs w:val="24"/>
+          <w:lang w:val="de-CH"/>
+        </w:rPr>
+        <w:t>(a)</w:t>
+      </w:r>
+    </w:p>
+    <w:p>
+      <w:pPr>
+        <w:pStyle w:val="ListParagraph"/>
+        <w:numPr>
+          <w:ilvl w:val="0"/>
+          <w:numId w:val="11"/>
+        </w:numPr>
+        <w:rPr>
+          <w:i w:val="0"/>
+          <w:iCs w:val="0"/>
+          <w:sz w:val="24"/>
+          <w:szCs w:val="24"/>
+          <w:lang w:val="de-CH"/>
+        </w:rPr>
+      </w:pPr>
+      <w:r>
+        <w:rPr>
+          <w:i w:val="0"/>
+          <w:iCs w:val="0"/>
+          <w:sz w:val="24"/>
+          <w:szCs w:val="24"/>
+          <w:lang w:val="de-CH"/>
+        </w:rPr>
+        <w:t>Überprüfen, ob Hinweise erscheinen, dass man ein längeres Passwort wählen muss.</w:t>
+      </w:r>
+    </w:p>
+    <w:p>
+      <w:pPr>
+        <w:pStyle w:val="ListParagraph"/>
+        <w:rPr>
+          <w:i w:val="0"/>
+          <w:iCs w:val="0"/>
+          <w:sz w:val="24"/>
+          <w:szCs w:val="24"/>
+          <w:lang w:val="de-CH"/>
+        </w:rPr>
+      </w:pPr>
+    </w:p>
+    <w:p>
+      <w:pPr>
+        <w:pStyle w:val="ListParagraph"/>
+        <w:rPr>
+          <w:i w:val="0"/>
+          <w:iCs w:val="0"/>
+          <w:sz w:val="24"/>
+          <w:szCs w:val="24"/>
+          <w:lang w:val="de-CH"/>
+        </w:rPr>
+      </w:pPr>
+    </w:p>
+    <w:p>
+      <w:pPr>
+        <w:pStyle w:val="ListParagraph"/>
+        <w:numPr>
+          <w:ilvl w:val="0"/>
+          <w:numId w:val="4"/>
+        </w:numPr>
+        <w:rPr>
+          <w:i w:val="0"/>
+          <w:iCs w:val="0"/>
+          <w:color w:val="0070C0"/>
+          <w:sz w:val="28"/>
+          <w:szCs w:val="28"/>
+          <w:lang w:val="en-US"/>
+        </w:rPr>
+      </w:pPr>
+      <w:r>
+        <w:rPr>
+          <w:i w:val="0"/>
+          <w:iCs w:val="0"/>
+          <w:color w:val="0070C0"/>
+          <w:sz w:val="28"/>
+          <w:szCs w:val="28"/>
+          <w:lang w:val="en-US"/>
+        </w:rPr>
+        <w:t>View Test for Termine</w:t>
+      </w:r>
+    </w:p>
+    <w:p>
+      <w:pPr>
+        <w:pStyle w:val="ListParagraph"/>
+        <w:rPr>
+          <w:i w:val="0"/>
+          <w:iCs w:val="0"/>
+          <w:sz w:val="24"/>
+          <w:szCs w:val="24"/>
+          <w:lang w:val="de-CH"/>
+        </w:rPr>
+      </w:pPr>
+      <w:r>
+        <w:rPr>
+          <w:i w:val="0"/>
+          <w:iCs w:val="0"/>
+          <w:sz w:val="24"/>
+          <w:szCs w:val="24"/>
+          <w:lang w:val="de-CH"/>
+        </w:rPr>
+        <w:t xml:space="preserve">Das System wird geprüft, ob </w:t>
+      </w:r>
+      <w:r>
+        <w:rPr>
+          <w:i w:val="0"/>
+          <w:iCs w:val="0"/>
+          <w:sz w:val="24"/>
+          <w:szCs w:val="24"/>
+          <w:lang w:val="de-CH"/>
+        </w:rPr>
+        <w:t xml:space="preserve">man nur seine eigenen Termine sieht und nicht allenfalls noch Termine von anderen Usern. </w:t>
+      </w:r>
+    </w:p>
+    <w:p>
+      <w:pPr>
+        <w:pStyle w:val="ListParagraph"/>
+        <w:numPr>
+          <w:ilvl w:val="0"/>
+          <w:numId w:val="12"/>
+        </w:numPr>
+        <w:rPr>
+          <w:i w:val="0"/>
+          <w:iCs w:val="0"/>
+          <w:sz w:val="24"/>
+          <w:szCs w:val="24"/>
+          <w:lang w:val="de-CH"/>
+        </w:rPr>
+      </w:pPr>
+      <w:r>
+        <w:rPr>
+          <w:i w:val="0"/>
+          <w:iCs w:val="0"/>
+          <w:sz w:val="24"/>
+          <w:szCs w:val="24"/>
+          <w:lang w:val="de-CH"/>
+        </w:rPr>
+        <w:t>Sign</w:t>
+      </w:r>
+      <w:r>
+        <w:rPr>
+          <w:i w:val="0"/>
+          <w:iCs w:val="0"/>
+          <w:sz w:val="24"/>
+          <w:szCs w:val="24"/>
+          <w:lang w:val="de-CH"/>
+        </w:rPr>
+        <w:t>In</w:t>
+      </w:r>
+      <w:r>
+        <w:rPr>
+          <w:i w:val="0"/>
+          <w:iCs w:val="0"/>
+          <w:sz w:val="24"/>
+          <w:szCs w:val="24"/>
+          <w:lang w:val="de-CH"/>
+        </w:rPr>
+        <w:t xml:space="preserve"> Button betätigen</w:t>
+      </w:r>
+    </w:p>
+    <w:p>
+      <w:pPr>
+        <w:pStyle w:val="ListParagraph"/>
+        <w:numPr>
+          <w:ilvl w:val="0"/>
+          <w:numId w:val="12"/>
+        </w:numPr>
+        <w:rPr>
+          <w:i w:val="0"/>
+          <w:iCs w:val="0"/>
+          <w:sz w:val="24"/>
+          <w:szCs w:val="24"/>
+          <w:lang w:val="de-CH"/>
+        </w:rPr>
+      </w:pPr>
+      <w:r>
+        <w:rPr>
+          <w:i w:val="0"/>
+          <w:iCs w:val="0"/>
+          <w:sz w:val="24"/>
+          <w:szCs w:val="24"/>
+          <w:lang w:val="de-CH"/>
+        </w:rPr>
+        <w:t>Unter /Termine/new einen Termin erstellen</w:t>
+      </w:r>
+    </w:p>
+    <w:p>
+      <w:pPr>
+        <w:pStyle w:val="ListParagraph"/>
+        <w:numPr>
+          <w:ilvl w:val="0"/>
+          <w:numId w:val="12"/>
+        </w:numPr>
+        <w:rPr>
+          <w:i w:val="0"/>
+          <w:iCs w:val="0"/>
+          <w:sz w:val="24"/>
+          <w:szCs w:val="24"/>
+          <w:lang w:val="de-CH"/>
+        </w:rPr>
+      </w:pPr>
+      <w:r>
+        <w:rPr>
+          <w:i w:val="0"/>
+          <w:iCs w:val="0"/>
+          <w:sz w:val="24"/>
+          <w:szCs w:val="24"/>
+          <w:lang w:val="de-CH"/>
+        </w:rPr>
+        <w:t>Unter /Termine überprüfen, ob nur selbst erstellte Termine angezeigt werden.</w:t>
+      </w:r>
+    </w:p>
+    <w:p>
+      <w:pPr>
+        <w:rPr>
+          <w:i w:val="0"/>
+          <w:iCs w:val="0"/>
+          <w:sz w:val="24"/>
+          <w:szCs w:val="24"/>
+          <w:lang w:val="de-CH"/>
+        </w:rPr>
+      </w:pPr>
+    </w:p>
+    <w:p>
+      <w:pPr>
+        <w:rPr>
+          <w:i w:val="0"/>
+          <w:iCs w:val="0"/>
+          <w:color w:val="0070C0"/>
+          <w:sz w:val="28"/>
+          <w:szCs w:val="28"/>
+          <w:lang w:val="de-CH"/>
+        </w:rPr>
+      </w:pPr>
+      <w:r>
+        <w:rPr>
+          <w:i w:val="0"/>
+          <w:iCs w:val="0"/>
+          <w:color w:val="0070C0"/>
+          <w:sz w:val="28"/>
+          <w:szCs w:val="28"/>
+          <w:lang w:val="de-CH"/>
+        </w:rPr>
+        <w:t>Tests zu den</w:t>
+      </w:r>
+      <w:r>
+        <w:rPr>
+          <w:i w:val="0"/>
+          <w:iCs w:val="0"/>
+          <w:color w:val="0070C0"/>
+          <w:sz w:val="28"/>
+          <w:szCs w:val="28"/>
+          <w:lang w:val="de-CH"/>
+        </w:rPr>
+        <w:t xml:space="preserve"> nicht-</w:t>
+      </w:r>
+      <w:r>
+        <w:rPr>
+          <w:i w:val="0"/>
+          <w:iCs w:val="0"/>
+          <w:color w:val="0070C0"/>
+          <w:sz w:val="28"/>
+          <w:szCs w:val="28"/>
+          <w:lang w:val="de-CH"/>
+        </w:rPr>
+        <w:t>funktionalen</w:t>
+      </w:r>
+      <w:r>
+        <w:rPr>
+          <w:i w:val="0"/>
+          <w:iCs w:val="0"/>
+          <w:color w:val="0070C0"/>
+          <w:sz w:val="28"/>
+          <w:szCs w:val="28"/>
+          <w:lang w:val="de-CH"/>
+        </w:rPr>
+        <w:t xml:space="preserve"> Anforderungen:</w:t>
+      </w:r>
+    </w:p>
+    <w:p>
+      <w:pPr>
+        <w:pStyle w:val="ListParagraph"/>
+        <w:numPr>
+          <w:ilvl w:val="0"/>
+          <w:numId w:val="6"/>
+        </w:numPr>
+        <w:rPr>
+          <w:i w:val="0"/>
+          <w:iCs w:val="0"/>
+          <w:color w:val="0070C0"/>
+          <w:sz w:val="28"/>
+          <w:szCs w:val="28"/>
+          <w:lang w:val="en-US"/>
+        </w:rPr>
+      </w:pPr>
+      <w:r>
+        <w:rPr>
+          <w:i w:val="0"/>
+          <w:iCs w:val="0"/>
+          <w:color w:val="0070C0"/>
+          <w:sz w:val="28"/>
+          <w:szCs w:val="28"/>
+          <w:lang w:val="en-US"/>
+        </w:rPr>
+        <w:t>Termin Flooder Test</w:t>
+      </w:r>
+    </w:p>
+    <w:p>
+      <w:pPr>
+        <w:pStyle w:val="ListParagraph"/>
+        <w:rPr>
+          <w:i w:val="0"/>
+          <w:iCs w:val="0"/>
+          <w:sz w:val="24"/>
+          <w:szCs w:val="24"/>
+          <w:lang w:val="de-CH"/>
+        </w:rPr>
+      </w:pPr>
+      <w:r>
+        <w:rPr>
+          <w:i w:val="0"/>
+          <w:iCs w:val="0"/>
+          <w:sz w:val="24"/>
+          <w:szCs w:val="24"/>
+          <w:lang w:val="de-CH"/>
+        </w:rPr>
+        <w:t>Das System wird geprüft</w:t>
+      </w:r>
+      <w:r>
+        <w:rPr>
+          <w:i w:val="0"/>
+          <w:iCs w:val="0"/>
+          <w:sz w:val="24"/>
+          <w:szCs w:val="24"/>
+          <w:lang w:val="de-CH"/>
+        </w:rPr>
+        <w:t>, ob das System überlastet, wenn sehr viele Termine erstellt werden.</w:t>
+      </w:r>
+    </w:p>
+    <w:p>
+      <w:pPr>
+        <w:pStyle w:val="ListParagraph"/>
+        <w:numPr>
+          <w:ilvl w:val="0"/>
+          <w:numId w:val="14"/>
+        </w:numPr>
+        <w:rPr>
+          <w:i w:val="0"/>
+          <w:iCs w:val="0"/>
+          <w:sz w:val="24"/>
+          <w:szCs w:val="24"/>
+          <w:lang w:val="de-CH"/>
+        </w:rPr>
+      </w:pPr>
+      <w:r>
+        <w:rPr>
+          <w:i w:val="0"/>
+          <w:iCs w:val="0"/>
+          <w:sz w:val="24"/>
+          <w:szCs w:val="24"/>
+          <w:lang w:val="de-CH"/>
+        </w:rPr>
+        <w:t xml:space="preserve">Unter </w:t>
+      </w:r>
+      <w:r>
+        <w:rPr>
+          <w:i w:val="0"/>
+          <w:iCs w:val="0"/>
+          <w:sz w:val="24"/>
+          <w:szCs w:val="24"/>
+          <w:lang w:val="de-CH"/>
+        </w:rPr>
+        <w:t>/Termine/new den Erstellen Knop</w:t>
+      </w:r>
+      <w:r>
+        <w:rPr>
+          <w:i w:val="0"/>
+          <w:iCs w:val="0"/>
+          <w:sz w:val="24"/>
+          <w:szCs w:val="24"/>
+          <w:lang w:val="de-CH"/>
+        </w:rPr>
+        <w:t>f</w:t>
+      </w:r>
+      <w:r>
+        <w:rPr>
+          <w:i w:val="0"/>
+          <w:iCs w:val="0"/>
+          <w:sz w:val="24"/>
+          <w:szCs w:val="24"/>
+          <w:lang w:val="de-CH"/>
+        </w:rPr>
+        <w:t xml:space="preserve"> spammen und schauen ob alle Einträge auch erstellt werden.</w:t>
+      </w:r>
+    </w:p>
+    <w:p>
+      <w:pPr>
+        <w:pStyle w:val="ListParagraph"/>
+        <w:numPr>
+          <w:ilvl w:val="0"/>
+          <w:numId w:val="6"/>
+        </w:numPr>
+        <w:rPr>
+          <w:i w:val="0"/>
+          <w:iCs w:val="0"/>
+          <w:color w:val="0070C0"/>
+          <w:sz w:val="28"/>
+          <w:szCs w:val="28"/>
+          <w:lang w:val="en-US"/>
+        </w:rPr>
+      </w:pPr>
+      <w:r>
+        <w:rPr>
+          <w:i w:val="0"/>
+          <w:iCs w:val="0"/>
+          <w:color w:val="0070C0"/>
+          <w:sz w:val="28"/>
+          <w:szCs w:val="28"/>
+          <w:lang w:val="en-US"/>
+        </w:rPr>
+        <w:lastRenderedPageBreak/>
+        <w:t>Live-Time Test</w:t>
+      </w:r>
+    </w:p>
+    <w:p>
+      <w:pPr>
+        <w:pStyle w:val="ListParagraph"/>
+        <w:rPr>
+          <w:i w:val="0"/>
+          <w:iCs w:val="0"/>
+          <w:sz w:val="24"/>
+          <w:szCs w:val="24"/>
+          <w:lang w:val="de-CH"/>
+        </w:rPr>
+      </w:pPr>
+      <w:r>
+        <w:rPr>
+          <w:i w:val="0"/>
+          <w:iCs w:val="0"/>
+          <w:sz w:val="24"/>
+          <w:szCs w:val="24"/>
+          <w:lang w:val="de-CH"/>
+        </w:rPr>
+        <w:t xml:space="preserve">Das System wird geprüft, </w:t>
+      </w:r>
+      <w:r>
+        <w:rPr>
+          <w:i w:val="0"/>
+          <w:iCs w:val="0"/>
+          <w:sz w:val="24"/>
+          <w:szCs w:val="24"/>
+          <w:lang w:val="de-CH"/>
+        </w:rPr>
+        <w:t>ob das System nach längerer Nutzung den Geist aufgibt. Dies sollte nicht auftreten.</w:t>
+      </w:r>
+      <w:r>
+        <w:rPr>
+          <w:i w:val="0"/>
+          <w:iCs w:val="0"/>
+          <w:sz w:val="24"/>
+          <w:szCs w:val="24"/>
+          <w:lang w:val="de-CH"/>
+        </w:rPr>
+        <w:t xml:space="preserve"> (Sollte selbst erklärend sein)</w:t>
+      </w:r>
+    </w:p>
+    <w:p>
+      <w:pPr>
+        <w:pStyle w:val="ListParagraph"/>
+        <w:rPr>
+          <w:i w:val="0"/>
+          <w:iCs w:val="0"/>
+          <w:sz w:val="24"/>
+          <w:szCs w:val="24"/>
+          <w:lang w:val="de-CH"/>
+        </w:rPr>
+      </w:pPr>
+    </w:p>
+    <w:p>
+      <w:pPr>
+        <w:pStyle w:val="ListParagraph"/>
+        <w:numPr>
+          <w:ilvl w:val="0"/>
+          <w:numId w:val="6"/>
+        </w:numPr>
+        <w:rPr>
+          <w:i w:val="0"/>
+          <w:iCs w:val="0"/>
+          <w:color w:val="0070C0"/>
+          <w:sz w:val="28"/>
+          <w:szCs w:val="28"/>
+          <w:lang w:val="en-US"/>
+        </w:rPr>
+      </w:pPr>
+      <w:r>
+        <w:rPr>
+          <w:i w:val="0"/>
+          <w:iCs w:val="0"/>
+          <w:color w:val="0070C0"/>
+          <w:sz w:val="28"/>
+          <w:szCs w:val="28"/>
+          <w:lang w:val="en-US"/>
+        </w:rPr>
+        <w:t>JWA Test</w:t>
+      </w:r>
+    </w:p>
+    <w:p>
+      <w:pPr>
+        <w:pStyle w:val="ListParagraph"/>
+        <w:rPr>
+          <w:i w:val="0"/>
+          <w:iCs w:val="0"/>
+          <w:sz w:val="24"/>
+          <w:szCs w:val="24"/>
+          <w:lang w:val="de-CH"/>
+        </w:rPr>
+      </w:pPr>
+      <w:r>
+        <w:rPr>
+          <w:i w:val="0"/>
+          <w:iCs w:val="0"/>
+          <w:sz w:val="24"/>
+          <w:szCs w:val="24"/>
+          <w:lang w:val="de-CH"/>
+        </w:rPr>
+        <w:t xml:space="preserve">Das System wird geprüft, </w:t>
+      </w:r>
+      <w:r>
+        <w:rPr>
+          <w:i w:val="0"/>
+          <w:iCs w:val="0"/>
+          <w:sz w:val="24"/>
+          <w:szCs w:val="24"/>
+          <w:lang w:val="de-CH"/>
+        </w:rPr>
+        <w:t xml:space="preserve">wie lange der JWA-Token gültig ist. Die Zeit sollte nicht über 10 Minuten liegen. </w:t>
+      </w:r>
+      <w:r>
+        <w:rPr>
+          <w:i w:val="0"/>
+          <w:iCs w:val="0"/>
+          <w:sz w:val="24"/>
+          <w:szCs w:val="24"/>
+          <w:lang w:val="de-CH"/>
+        </w:rPr>
+        <w:t>(Sollte selbst erklärend sein)</w:t>
+      </w:r>
+    </w:p>
+    <w:p>
+      <w:pPr>
+        <w:pStyle w:val="ListParagraph"/>
+        <w:rPr>
+          <w:i w:val="0"/>
+          <w:iCs w:val="0"/>
+          <w:sz w:val="24"/>
+          <w:szCs w:val="24"/>
+          <w:lang w:val="de-CH"/>
+        </w:rPr>
+      </w:pPr>
+    </w:p>
     <w:sectPr>
-      <w:headerReference w:type="default" r:id="rId12"/>
+      <w:headerReference w:type="default" r:id="rId18"/>
       <w:pgSz w:w="11906" w:h="16838"/>
       <w:pgMar w:top="1440" w:right="1440" w:bottom="1440" w:left="1440" w:header="708" w:footer="708" w:gutter="0"/>
       <w:cols w:space="708"/>
@@ -868,16 +2780,8 @@
       <w:rPr>
         <w:lang w:val="de-CH"/>
       </w:rPr>
-      <w:t xml:space="preserve">Alessio </w:t>
+      <w:t>Alessio Carcavallo</w:t>
     </w:r>
-    <w:proofErr w:type="spellStart"/>
-    <w:r>
-      <w:rPr>
-        <w:lang w:val="de-CH"/>
-      </w:rPr>
-      <w:t>Carcavallo</w:t>
-    </w:r>
-    <w:proofErr w:type="spellEnd"/>
   </w:p>
   <w:p>
     <w:pPr>
@@ -893,6 +2797,631 @@
 <file path=word/numbering.xml><?xml version="1.0" encoding="utf-8"?>
 <w:numbering xmlns:wpc="http://schemas.microsoft.com/office/word/2010/wordprocessingCanvas" xmlns:cx="http://schemas.microsoft.com/office/drawing/2014/chartex" xmlns:cx1="http://schemas.microsoft.com/office/drawing/2015/9/8/chartex" xmlns:cx2="http://schemas.microsoft.com/office/drawing/2015/10/21/chartex" xmlns:cx3="http://schemas.microsoft.com/office/drawing/2016/5/9/chartex" xmlns:cx4="http://schemas.microsoft.com/office/drawing/2016/5/10/chartex" xmlns:cx5="http://schemas.microsoft.com/office/drawing/2016/5/11/chartex" xmlns:cx6="http://schemas.microsoft.com/office/drawing/2016/5/12/chartex" xmlns:cx7="http://schemas.microsoft.com/office/drawing/2016/5/13/chartex" xmlns:cx8="http://schemas.microsoft.com/office/drawing/2016/5/14/chartex" xmlns:mc="http://schemas.openxmlformats.org/markup-compatibility/2006" xmlns:aink="http://schemas.microsoft.com/office/drawing/2016/ink" xmlns:am3d="http://schemas.microsoft.com/office/drawing/2017/model3d" xmlns:o="urn:schemas-microsoft-com:office:office" xmlns:r="http://schemas.openxmlformats.org/officeDocument/2006/relationships" xmlns:m="http://schemas.openxmlformats.org/officeDocument/2006/math" xmlns:v="urn:schemas-microsoft-com:vml" xmlns:wp14="http://schemas.microsoft.com/office/word/2010/wordprocessingDrawing" xmlns:wp="http://schemas.openxmlformats.org/drawingml/2006/wordprocessingDrawing" xmlns:w10="urn:schemas-microsoft-com:office:word" xmlns:w="http://schemas.openxmlformats.org/wordprocessingml/2006/main" xmlns:w14="http://schemas.microsoft.com/office/word/2010/wordml" xmlns:w15="http://schemas.microsoft.com/office/word/2012/wordml" xmlns:w16cex="http://schemas.microsoft.com/office/word/2018/wordml/cex" xmlns:w16cid="http://schemas.microsoft.com/office/word/2016/wordml/cid" xmlns:w16="http://schemas.microsoft.com/office/word/2018/wordml" xmlns:w16sdtdh="http://schemas.microsoft.com/office/word/2020/wordml/sdtdatahash" xmlns:w16se="http://schemas.microsoft.com/office/word/2015/wordml/symex" xmlns:wpg="http://schemas.microsoft.com/office/word/2010/wordprocessingGroup" xmlns:wpi="http://schemas.microsoft.com/office/word/2010/wordprocessingInk" xmlns:wne="http://schemas.microsoft.com/office/word/2006/wordml" xmlns:wps="http://schemas.microsoft.com/office/word/2010/wordprocessingShape" mc:Ignorable="w14 w15 w16se w16cid w16 w16cex w16sdtdh wp14">
   <w:abstractNum w:abstractNumId="0" w15:restartNumberingAfterBreak="0">
+    <w:nsid w:val="02BE50FE"/>
+    <w:multiLevelType w:val="hybridMultilevel"/>
+    <w:tmpl w:val="1E7848FE"/>
+    <w:lvl w:ilvl="0" w:tplc="A76E96D0">
+      <w:start w:val="1"/>
+      <w:numFmt w:val="decimal"/>
+      <w:lvlText w:val="%1."/>
+      <w:lvlJc w:val="left"/>
+      <w:pPr>
+        <w:ind w:left="720" w:hanging="360"/>
+      </w:pPr>
+      <w:rPr>
+        <w:rFonts w:hint="default"/>
+        <w:color w:val="0070C0"/>
+        <w:sz w:val="28"/>
+      </w:rPr>
+    </w:lvl>
+    <w:lvl w:ilvl="1" w:tplc="08090019" w:tentative="1">
+      <w:start w:val="1"/>
+      <w:numFmt w:val="lowerLetter"/>
+      <w:lvlText w:val="%2."/>
+      <w:lvlJc w:val="left"/>
+      <w:pPr>
+        <w:ind w:left="1440" w:hanging="360"/>
+      </w:pPr>
+    </w:lvl>
+    <w:lvl w:ilvl="2" w:tplc="0809001B" w:tentative="1">
+      <w:start w:val="1"/>
+      <w:numFmt w:val="lowerRoman"/>
+      <w:lvlText w:val="%3."/>
+      <w:lvlJc w:val="right"/>
+      <w:pPr>
+        <w:ind w:left="2160" w:hanging="180"/>
+      </w:pPr>
+    </w:lvl>
+    <w:lvl w:ilvl="3" w:tplc="0809000F" w:tentative="1">
+      <w:start w:val="1"/>
+      <w:numFmt w:val="decimal"/>
+      <w:lvlText w:val="%4."/>
+      <w:lvlJc w:val="left"/>
+      <w:pPr>
+        <w:ind w:left="2880" w:hanging="360"/>
+      </w:pPr>
+    </w:lvl>
+    <w:lvl w:ilvl="4" w:tplc="08090019" w:tentative="1">
+      <w:start w:val="1"/>
+      <w:numFmt w:val="lowerLetter"/>
+      <w:lvlText w:val="%5."/>
+      <w:lvlJc w:val="left"/>
+      <w:pPr>
+        <w:ind w:left="3600" w:hanging="360"/>
+      </w:pPr>
+    </w:lvl>
+    <w:lvl w:ilvl="5" w:tplc="0809001B" w:tentative="1">
+      <w:start w:val="1"/>
+      <w:numFmt w:val="lowerRoman"/>
+      <w:lvlText w:val="%6."/>
+      <w:lvlJc w:val="right"/>
+      <w:pPr>
+        <w:ind w:left="4320" w:hanging="180"/>
+      </w:pPr>
+    </w:lvl>
+    <w:lvl w:ilvl="6" w:tplc="0809000F" w:tentative="1">
+      <w:start w:val="1"/>
+      <w:numFmt w:val="decimal"/>
+      <w:lvlText w:val="%7."/>
+      <w:lvlJc w:val="left"/>
+      <w:pPr>
+        <w:ind w:left="5040" w:hanging="360"/>
+      </w:pPr>
+    </w:lvl>
+    <w:lvl w:ilvl="7" w:tplc="08090019" w:tentative="1">
+      <w:start w:val="1"/>
+      <w:numFmt w:val="lowerLetter"/>
+      <w:lvlText w:val="%8."/>
+      <w:lvlJc w:val="left"/>
+      <w:pPr>
+        <w:ind w:left="5760" w:hanging="360"/>
+      </w:pPr>
+    </w:lvl>
+    <w:lvl w:ilvl="8" w:tplc="0809001B" w:tentative="1">
+      <w:start w:val="1"/>
+      <w:numFmt w:val="lowerRoman"/>
+      <w:lvlText w:val="%9."/>
+      <w:lvlJc w:val="right"/>
+      <w:pPr>
+        <w:ind w:left="6480" w:hanging="180"/>
+      </w:pPr>
+    </w:lvl>
+  </w:abstractNum>
+  <w:abstractNum w:abstractNumId="1" w15:restartNumberingAfterBreak="0">
+    <w:nsid w:val="047649EF"/>
+    <w:multiLevelType w:val="hybridMultilevel"/>
+    <w:tmpl w:val="3754EF2E"/>
+    <w:lvl w:ilvl="0" w:tplc="0809000F">
+      <w:start w:val="1"/>
+      <w:numFmt w:val="decimal"/>
+      <w:lvlText w:val="%1."/>
+      <w:lvlJc w:val="left"/>
+      <w:pPr>
+        <w:ind w:left="720" w:hanging="360"/>
+      </w:pPr>
+      <w:rPr>
+        <w:rFonts w:hint="default"/>
+      </w:rPr>
+    </w:lvl>
+    <w:lvl w:ilvl="1" w:tplc="08090019">
+      <w:start w:val="1"/>
+      <w:numFmt w:val="lowerLetter"/>
+      <w:lvlText w:val="%2."/>
+      <w:lvlJc w:val="left"/>
+      <w:pPr>
+        <w:ind w:left="1440" w:hanging="360"/>
+      </w:pPr>
+    </w:lvl>
+    <w:lvl w:ilvl="2" w:tplc="0809001B" w:tentative="1">
+      <w:start w:val="1"/>
+      <w:numFmt w:val="lowerRoman"/>
+      <w:lvlText w:val="%3."/>
+      <w:lvlJc w:val="right"/>
+      <w:pPr>
+        <w:ind w:left="2160" w:hanging="180"/>
+      </w:pPr>
+    </w:lvl>
+    <w:lvl w:ilvl="3" w:tplc="0809000F" w:tentative="1">
+      <w:start w:val="1"/>
+      <w:numFmt w:val="decimal"/>
+      <w:lvlText w:val="%4."/>
+      <w:lvlJc w:val="left"/>
+      <w:pPr>
+        <w:ind w:left="2880" w:hanging="360"/>
+      </w:pPr>
+    </w:lvl>
+    <w:lvl w:ilvl="4" w:tplc="08090019" w:tentative="1">
+      <w:start w:val="1"/>
+      <w:numFmt w:val="lowerLetter"/>
+      <w:lvlText w:val="%5."/>
+      <w:lvlJc w:val="left"/>
+      <w:pPr>
+        <w:ind w:left="3600" w:hanging="360"/>
+      </w:pPr>
+    </w:lvl>
+    <w:lvl w:ilvl="5" w:tplc="0809001B" w:tentative="1">
+      <w:start w:val="1"/>
+      <w:numFmt w:val="lowerRoman"/>
+      <w:lvlText w:val="%6."/>
+      <w:lvlJc w:val="right"/>
+      <w:pPr>
+        <w:ind w:left="4320" w:hanging="180"/>
+      </w:pPr>
+    </w:lvl>
+    <w:lvl w:ilvl="6" w:tplc="0809000F" w:tentative="1">
+      <w:start w:val="1"/>
+      <w:numFmt w:val="decimal"/>
+      <w:lvlText w:val="%7."/>
+      <w:lvlJc w:val="left"/>
+      <w:pPr>
+        <w:ind w:left="5040" w:hanging="360"/>
+      </w:pPr>
+    </w:lvl>
+    <w:lvl w:ilvl="7" w:tplc="08090019" w:tentative="1">
+      <w:start w:val="1"/>
+      <w:numFmt w:val="lowerLetter"/>
+      <w:lvlText w:val="%8."/>
+      <w:lvlJc w:val="left"/>
+      <w:pPr>
+        <w:ind w:left="5760" w:hanging="360"/>
+      </w:pPr>
+    </w:lvl>
+    <w:lvl w:ilvl="8" w:tplc="0809001B" w:tentative="1">
+      <w:start w:val="1"/>
+      <w:numFmt w:val="lowerRoman"/>
+      <w:lvlText w:val="%9."/>
+      <w:lvlJc w:val="right"/>
+      <w:pPr>
+        <w:ind w:left="6480" w:hanging="180"/>
+      </w:pPr>
+    </w:lvl>
+  </w:abstractNum>
+  <w:abstractNum w:abstractNumId="2" w15:restartNumberingAfterBreak="0">
+    <w:nsid w:val="0EC836F2"/>
+    <w:multiLevelType w:val="hybridMultilevel"/>
+    <w:tmpl w:val="DB7A6D76"/>
+    <w:lvl w:ilvl="0" w:tplc="0809000F">
+      <w:start w:val="1"/>
+      <w:numFmt w:val="decimal"/>
+      <w:lvlText w:val="%1."/>
+      <w:lvlJc w:val="left"/>
+      <w:pPr>
+        <w:ind w:left="720" w:hanging="360"/>
+      </w:pPr>
+      <w:rPr>
+        <w:rFonts w:hint="default"/>
+      </w:rPr>
+    </w:lvl>
+    <w:lvl w:ilvl="1" w:tplc="08090019" w:tentative="1">
+      <w:start w:val="1"/>
+      <w:numFmt w:val="lowerLetter"/>
+      <w:lvlText w:val="%2."/>
+      <w:lvlJc w:val="left"/>
+      <w:pPr>
+        <w:ind w:left="1440" w:hanging="360"/>
+      </w:pPr>
+    </w:lvl>
+    <w:lvl w:ilvl="2" w:tplc="0809001B" w:tentative="1">
+      <w:start w:val="1"/>
+      <w:numFmt w:val="lowerRoman"/>
+      <w:lvlText w:val="%3."/>
+      <w:lvlJc w:val="right"/>
+      <w:pPr>
+        <w:ind w:left="2160" w:hanging="180"/>
+      </w:pPr>
+    </w:lvl>
+    <w:lvl w:ilvl="3" w:tplc="0809000F" w:tentative="1">
+      <w:start w:val="1"/>
+      <w:numFmt w:val="decimal"/>
+      <w:lvlText w:val="%4."/>
+      <w:lvlJc w:val="left"/>
+      <w:pPr>
+        <w:ind w:left="2880" w:hanging="360"/>
+      </w:pPr>
+    </w:lvl>
+    <w:lvl w:ilvl="4" w:tplc="08090019" w:tentative="1">
+      <w:start w:val="1"/>
+      <w:numFmt w:val="lowerLetter"/>
+      <w:lvlText w:val="%5."/>
+      <w:lvlJc w:val="left"/>
+      <w:pPr>
+        <w:ind w:left="3600" w:hanging="360"/>
+      </w:pPr>
+    </w:lvl>
+    <w:lvl w:ilvl="5" w:tplc="0809001B" w:tentative="1">
+      <w:start w:val="1"/>
+      <w:numFmt w:val="lowerRoman"/>
+      <w:lvlText w:val="%6."/>
+      <w:lvlJc w:val="right"/>
+      <w:pPr>
+        <w:ind w:left="4320" w:hanging="180"/>
+      </w:pPr>
+    </w:lvl>
+    <w:lvl w:ilvl="6" w:tplc="0809000F" w:tentative="1">
+      <w:start w:val="1"/>
+      <w:numFmt w:val="decimal"/>
+      <w:lvlText w:val="%7."/>
+      <w:lvlJc w:val="left"/>
+      <w:pPr>
+        <w:ind w:left="5040" w:hanging="360"/>
+      </w:pPr>
+    </w:lvl>
+    <w:lvl w:ilvl="7" w:tplc="08090019" w:tentative="1">
+      <w:start w:val="1"/>
+      <w:numFmt w:val="lowerLetter"/>
+      <w:lvlText w:val="%8."/>
+      <w:lvlJc w:val="left"/>
+      <w:pPr>
+        <w:ind w:left="5760" w:hanging="360"/>
+      </w:pPr>
+    </w:lvl>
+    <w:lvl w:ilvl="8" w:tplc="0809001B" w:tentative="1">
+      <w:start w:val="1"/>
+      <w:numFmt w:val="lowerRoman"/>
+      <w:lvlText w:val="%9."/>
+      <w:lvlJc w:val="right"/>
+      <w:pPr>
+        <w:ind w:left="6480" w:hanging="180"/>
+      </w:pPr>
+    </w:lvl>
+  </w:abstractNum>
+  <w:abstractNum w:abstractNumId="3" w15:restartNumberingAfterBreak="0">
+    <w:nsid w:val="13BD6AB2"/>
+    <w:multiLevelType w:val="hybridMultilevel"/>
+    <w:tmpl w:val="3754EF2E"/>
+    <w:lvl w:ilvl="0" w:tplc="0809000F">
+      <w:start w:val="1"/>
+      <w:numFmt w:val="decimal"/>
+      <w:lvlText w:val="%1."/>
+      <w:lvlJc w:val="left"/>
+      <w:pPr>
+        <w:ind w:left="720" w:hanging="360"/>
+      </w:pPr>
+      <w:rPr>
+        <w:rFonts w:hint="default"/>
+      </w:rPr>
+    </w:lvl>
+    <w:lvl w:ilvl="1" w:tplc="08090019">
+      <w:start w:val="1"/>
+      <w:numFmt w:val="lowerLetter"/>
+      <w:lvlText w:val="%2."/>
+      <w:lvlJc w:val="left"/>
+      <w:pPr>
+        <w:ind w:left="1440" w:hanging="360"/>
+      </w:pPr>
+    </w:lvl>
+    <w:lvl w:ilvl="2" w:tplc="0809001B" w:tentative="1">
+      <w:start w:val="1"/>
+      <w:numFmt w:val="lowerRoman"/>
+      <w:lvlText w:val="%3."/>
+      <w:lvlJc w:val="right"/>
+      <w:pPr>
+        <w:ind w:left="2160" w:hanging="180"/>
+      </w:pPr>
+    </w:lvl>
+    <w:lvl w:ilvl="3" w:tplc="0809000F" w:tentative="1">
+      <w:start w:val="1"/>
+      <w:numFmt w:val="decimal"/>
+      <w:lvlText w:val="%4."/>
+      <w:lvlJc w:val="left"/>
+      <w:pPr>
+        <w:ind w:left="2880" w:hanging="360"/>
+      </w:pPr>
+    </w:lvl>
+    <w:lvl w:ilvl="4" w:tplc="08090019" w:tentative="1">
+      <w:start w:val="1"/>
+      <w:numFmt w:val="lowerLetter"/>
+      <w:lvlText w:val="%5."/>
+      <w:lvlJc w:val="left"/>
+      <w:pPr>
+        <w:ind w:left="3600" w:hanging="360"/>
+      </w:pPr>
+    </w:lvl>
+    <w:lvl w:ilvl="5" w:tplc="0809001B" w:tentative="1">
+      <w:start w:val="1"/>
+      <w:numFmt w:val="lowerRoman"/>
+      <w:lvlText w:val="%6."/>
+      <w:lvlJc w:val="right"/>
+      <w:pPr>
+        <w:ind w:left="4320" w:hanging="180"/>
+      </w:pPr>
+    </w:lvl>
+    <w:lvl w:ilvl="6" w:tplc="0809000F" w:tentative="1">
+      <w:start w:val="1"/>
+      <w:numFmt w:val="decimal"/>
+      <w:lvlText w:val="%7."/>
+      <w:lvlJc w:val="left"/>
+      <w:pPr>
+        <w:ind w:left="5040" w:hanging="360"/>
+      </w:pPr>
+    </w:lvl>
+    <w:lvl w:ilvl="7" w:tplc="08090019" w:tentative="1">
+      <w:start w:val="1"/>
+      <w:numFmt w:val="lowerLetter"/>
+      <w:lvlText w:val="%8."/>
+      <w:lvlJc w:val="left"/>
+      <w:pPr>
+        <w:ind w:left="5760" w:hanging="360"/>
+      </w:pPr>
+    </w:lvl>
+    <w:lvl w:ilvl="8" w:tplc="0809001B" w:tentative="1">
+      <w:start w:val="1"/>
+      <w:numFmt w:val="lowerRoman"/>
+      <w:lvlText w:val="%9."/>
+      <w:lvlJc w:val="right"/>
+      <w:pPr>
+        <w:ind w:left="6480" w:hanging="180"/>
+      </w:pPr>
+    </w:lvl>
+  </w:abstractNum>
+  <w:abstractNum w:abstractNumId="4" w15:restartNumberingAfterBreak="0">
+    <w:nsid w:val="32662121"/>
+    <w:multiLevelType w:val="hybridMultilevel"/>
+    <w:tmpl w:val="3754EF2E"/>
+    <w:lvl w:ilvl="0" w:tplc="0809000F">
+      <w:start w:val="1"/>
+      <w:numFmt w:val="decimal"/>
+      <w:lvlText w:val="%1."/>
+      <w:lvlJc w:val="left"/>
+      <w:pPr>
+        <w:ind w:left="720" w:hanging="360"/>
+      </w:pPr>
+      <w:rPr>
+        <w:rFonts w:hint="default"/>
+      </w:rPr>
+    </w:lvl>
+    <w:lvl w:ilvl="1" w:tplc="08090019">
+      <w:start w:val="1"/>
+      <w:numFmt w:val="lowerLetter"/>
+      <w:lvlText w:val="%2."/>
+      <w:lvlJc w:val="left"/>
+      <w:pPr>
+        <w:ind w:left="1440" w:hanging="360"/>
+      </w:pPr>
+    </w:lvl>
+    <w:lvl w:ilvl="2" w:tplc="0809001B" w:tentative="1">
+      <w:start w:val="1"/>
+      <w:numFmt w:val="lowerRoman"/>
+      <w:lvlText w:val="%3."/>
+      <w:lvlJc w:val="right"/>
+      <w:pPr>
+        <w:ind w:left="2160" w:hanging="180"/>
+      </w:pPr>
+    </w:lvl>
+    <w:lvl w:ilvl="3" w:tplc="0809000F" w:tentative="1">
+      <w:start w:val="1"/>
+      <w:numFmt w:val="decimal"/>
+      <w:lvlText w:val="%4."/>
+      <w:lvlJc w:val="left"/>
+      <w:pPr>
+        <w:ind w:left="2880" w:hanging="360"/>
+      </w:pPr>
+    </w:lvl>
+    <w:lvl w:ilvl="4" w:tplc="08090019" w:tentative="1">
+      <w:start w:val="1"/>
+      <w:numFmt w:val="lowerLetter"/>
+      <w:lvlText w:val="%5."/>
+      <w:lvlJc w:val="left"/>
+      <w:pPr>
+        <w:ind w:left="3600" w:hanging="360"/>
+      </w:pPr>
+    </w:lvl>
+    <w:lvl w:ilvl="5" w:tplc="0809001B" w:tentative="1">
+      <w:start w:val="1"/>
+      <w:numFmt w:val="lowerRoman"/>
+      <w:lvlText w:val="%6."/>
+      <w:lvlJc w:val="right"/>
+      <w:pPr>
+        <w:ind w:left="4320" w:hanging="180"/>
+      </w:pPr>
+    </w:lvl>
+    <w:lvl w:ilvl="6" w:tplc="0809000F" w:tentative="1">
+      <w:start w:val="1"/>
+      <w:numFmt w:val="decimal"/>
+      <w:lvlText w:val="%7."/>
+      <w:lvlJc w:val="left"/>
+      <w:pPr>
+        <w:ind w:left="5040" w:hanging="360"/>
+      </w:pPr>
+    </w:lvl>
+    <w:lvl w:ilvl="7" w:tplc="08090019" w:tentative="1">
+      <w:start w:val="1"/>
+      <w:numFmt w:val="lowerLetter"/>
+      <w:lvlText w:val="%8."/>
+      <w:lvlJc w:val="left"/>
+      <w:pPr>
+        <w:ind w:left="5760" w:hanging="360"/>
+      </w:pPr>
+    </w:lvl>
+    <w:lvl w:ilvl="8" w:tplc="0809001B" w:tentative="1">
+      <w:start w:val="1"/>
+      <w:numFmt w:val="lowerRoman"/>
+      <w:lvlText w:val="%9."/>
+      <w:lvlJc w:val="right"/>
+      <w:pPr>
+        <w:ind w:left="6480" w:hanging="180"/>
+      </w:pPr>
+    </w:lvl>
+  </w:abstractNum>
+  <w:abstractNum w:abstractNumId="5" w15:restartNumberingAfterBreak="0">
+    <w:nsid w:val="37DE7FCA"/>
+    <w:multiLevelType w:val="hybridMultilevel"/>
+    <w:tmpl w:val="3754EF2E"/>
+    <w:lvl w:ilvl="0" w:tplc="0809000F">
+      <w:start w:val="1"/>
+      <w:numFmt w:val="decimal"/>
+      <w:lvlText w:val="%1."/>
+      <w:lvlJc w:val="left"/>
+      <w:pPr>
+        <w:ind w:left="720" w:hanging="360"/>
+      </w:pPr>
+      <w:rPr>
+        <w:rFonts w:hint="default"/>
+      </w:rPr>
+    </w:lvl>
+    <w:lvl w:ilvl="1" w:tplc="08090019">
+      <w:start w:val="1"/>
+      <w:numFmt w:val="lowerLetter"/>
+      <w:lvlText w:val="%2."/>
+      <w:lvlJc w:val="left"/>
+      <w:pPr>
+        <w:ind w:left="1440" w:hanging="360"/>
+      </w:pPr>
+    </w:lvl>
+    <w:lvl w:ilvl="2" w:tplc="0809001B" w:tentative="1">
+      <w:start w:val="1"/>
+      <w:numFmt w:val="lowerRoman"/>
+      <w:lvlText w:val="%3."/>
+      <w:lvlJc w:val="right"/>
+      <w:pPr>
+        <w:ind w:left="2160" w:hanging="180"/>
+      </w:pPr>
+    </w:lvl>
+    <w:lvl w:ilvl="3" w:tplc="0809000F" w:tentative="1">
+      <w:start w:val="1"/>
+      <w:numFmt w:val="decimal"/>
+      <w:lvlText w:val="%4."/>
+      <w:lvlJc w:val="left"/>
+      <w:pPr>
+        <w:ind w:left="2880" w:hanging="360"/>
+      </w:pPr>
+    </w:lvl>
+    <w:lvl w:ilvl="4" w:tplc="08090019" w:tentative="1">
+      <w:start w:val="1"/>
+      <w:numFmt w:val="lowerLetter"/>
+      <w:lvlText w:val="%5."/>
+      <w:lvlJc w:val="left"/>
+      <w:pPr>
+        <w:ind w:left="3600" w:hanging="360"/>
+      </w:pPr>
+    </w:lvl>
+    <w:lvl w:ilvl="5" w:tplc="0809001B" w:tentative="1">
+      <w:start w:val="1"/>
+      <w:numFmt w:val="lowerRoman"/>
+      <w:lvlText w:val="%6."/>
+      <w:lvlJc w:val="right"/>
+      <w:pPr>
+        <w:ind w:left="4320" w:hanging="180"/>
+      </w:pPr>
+    </w:lvl>
+    <w:lvl w:ilvl="6" w:tplc="0809000F" w:tentative="1">
+      <w:start w:val="1"/>
+      <w:numFmt w:val="decimal"/>
+      <w:lvlText w:val="%7."/>
+      <w:lvlJc w:val="left"/>
+      <w:pPr>
+        <w:ind w:left="5040" w:hanging="360"/>
+      </w:pPr>
+    </w:lvl>
+    <w:lvl w:ilvl="7" w:tplc="08090019" w:tentative="1">
+      <w:start w:val="1"/>
+      <w:numFmt w:val="lowerLetter"/>
+      <w:lvlText w:val="%8."/>
+      <w:lvlJc w:val="left"/>
+      <w:pPr>
+        <w:ind w:left="5760" w:hanging="360"/>
+      </w:pPr>
+    </w:lvl>
+    <w:lvl w:ilvl="8" w:tplc="0809001B" w:tentative="1">
+      <w:start w:val="1"/>
+      <w:numFmt w:val="lowerRoman"/>
+      <w:lvlText w:val="%9."/>
+      <w:lvlJc w:val="right"/>
+      <w:pPr>
+        <w:ind w:left="6480" w:hanging="180"/>
+      </w:pPr>
+    </w:lvl>
+  </w:abstractNum>
+  <w:abstractNum w:abstractNumId="6" w15:restartNumberingAfterBreak="0">
+    <w:nsid w:val="41702167"/>
+    <w:multiLevelType w:val="hybridMultilevel"/>
+    <w:tmpl w:val="F5EE4ADE"/>
+    <w:lvl w:ilvl="0" w:tplc="0809000F">
+      <w:start w:val="5"/>
+      <w:numFmt w:val="decimal"/>
+      <w:lvlText w:val="%1."/>
+      <w:lvlJc w:val="left"/>
+      <w:pPr>
+        <w:ind w:left="720" w:hanging="360"/>
+      </w:pPr>
+      <w:rPr>
+        <w:rFonts w:hint="default"/>
+      </w:rPr>
+    </w:lvl>
+    <w:lvl w:ilvl="1" w:tplc="08090019" w:tentative="1">
+      <w:start w:val="1"/>
+      <w:numFmt w:val="lowerLetter"/>
+      <w:lvlText w:val="%2."/>
+      <w:lvlJc w:val="left"/>
+      <w:pPr>
+        <w:ind w:left="1440" w:hanging="360"/>
+      </w:pPr>
+    </w:lvl>
+    <w:lvl w:ilvl="2" w:tplc="0809001B" w:tentative="1">
+      <w:start w:val="1"/>
+      <w:numFmt w:val="lowerRoman"/>
+      <w:lvlText w:val="%3."/>
+      <w:lvlJc w:val="right"/>
+      <w:pPr>
+        <w:ind w:left="2160" w:hanging="180"/>
+      </w:pPr>
+    </w:lvl>
+    <w:lvl w:ilvl="3" w:tplc="0809000F" w:tentative="1">
+      <w:start w:val="1"/>
+      <w:numFmt w:val="decimal"/>
+      <w:lvlText w:val="%4."/>
+      <w:lvlJc w:val="left"/>
+      <w:pPr>
+        <w:ind w:left="2880" w:hanging="360"/>
+      </w:pPr>
+    </w:lvl>
+    <w:lvl w:ilvl="4" w:tplc="08090019" w:tentative="1">
+      <w:start w:val="1"/>
+      <w:numFmt w:val="lowerLetter"/>
+      <w:lvlText w:val="%5."/>
+      <w:lvlJc w:val="left"/>
+      <w:pPr>
+        <w:ind w:left="3600" w:hanging="360"/>
+      </w:pPr>
+    </w:lvl>
+    <w:lvl w:ilvl="5" w:tplc="0809001B" w:tentative="1">
+      <w:start w:val="1"/>
+      <w:numFmt w:val="lowerRoman"/>
+      <w:lvlText w:val="%6."/>
+      <w:lvlJc w:val="right"/>
+      <w:pPr>
+        <w:ind w:left="4320" w:hanging="180"/>
+      </w:pPr>
+    </w:lvl>
+    <w:lvl w:ilvl="6" w:tplc="0809000F" w:tentative="1">
+      <w:start w:val="1"/>
+      <w:numFmt w:val="decimal"/>
+      <w:lvlText w:val="%7."/>
+      <w:lvlJc w:val="left"/>
+      <w:pPr>
+        <w:ind w:left="5040" w:hanging="360"/>
+      </w:pPr>
+    </w:lvl>
+    <w:lvl w:ilvl="7" w:tplc="08090019" w:tentative="1">
+      <w:start w:val="1"/>
+      <w:numFmt w:val="lowerLetter"/>
+      <w:lvlText w:val="%8."/>
+      <w:lvlJc w:val="left"/>
+      <w:pPr>
+        <w:ind w:left="5760" w:hanging="360"/>
+      </w:pPr>
+    </w:lvl>
+    <w:lvl w:ilvl="8" w:tplc="0809001B" w:tentative="1">
+      <w:start w:val="1"/>
+      <w:numFmt w:val="lowerRoman"/>
+      <w:lvlText w:val="%9."/>
+      <w:lvlJc w:val="right"/>
+      <w:pPr>
+        <w:ind w:left="6480" w:hanging="180"/>
+      </w:pPr>
+    </w:lvl>
+  </w:abstractNum>
+  <w:abstractNum w:abstractNumId="7" w15:restartNumberingAfterBreak="0">
     <w:nsid w:val="465C7ECC"/>
     <w:multiLevelType w:val="hybridMultilevel"/>
     <w:tmpl w:val="EF4825B0"/>
@@ -1004,8 +3533,581 @@
       </w:rPr>
     </w:lvl>
   </w:abstractNum>
+  <w:abstractNum w:abstractNumId="8" w15:restartNumberingAfterBreak="0">
+    <w:nsid w:val="47D333C3"/>
+    <w:multiLevelType w:val="hybridMultilevel"/>
+    <w:tmpl w:val="3754EF2E"/>
+    <w:lvl w:ilvl="0" w:tplc="0809000F">
+      <w:start w:val="1"/>
+      <w:numFmt w:val="decimal"/>
+      <w:lvlText w:val="%1."/>
+      <w:lvlJc w:val="left"/>
+      <w:pPr>
+        <w:ind w:left="720" w:hanging="360"/>
+      </w:pPr>
+      <w:rPr>
+        <w:rFonts w:hint="default"/>
+      </w:rPr>
+    </w:lvl>
+    <w:lvl w:ilvl="1" w:tplc="08090019">
+      <w:start w:val="1"/>
+      <w:numFmt w:val="lowerLetter"/>
+      <w:lvlText w:val="%2."/>
+      <w:lvlJc w:val="left"/>
+      <w:pPr>
+        <w:ind w:left="1440" w:hanging="360"/>
+      </w:pPr>
+    </w:lvl>
+    <w:lvl w:ilvl="2" w:tplc="0809001B" w:tentative="1">
+      <w:start w:val="1"/>
+      <w:numFmt w:val="lowerRoman"/>
+      <w:lvlText w:val="%3."/>
+      <w:lvlJc w:val="right"/>
+      <w:pPr>
+        <w:ind w:left="2160" w:hanging="180"/>
+      </w:pPr>
+    </w:lvl>
+    <w:lvl w:ilvl="3" w:tplc="0809000F" w:tentative="1">
+      <w:start w:val="1"/>
+      <w:numFmt w:val="decimal"/>
+      <w:lvlText w:val="%4."/>
+      <w:lvlJc w:val="left"/>
+      <w:pPr>
+        <w:ind w:left="2880" w:hanging="360"/>
+      </w:pPr>
+    </w:lvl>
+    <w:lvl w:ilvl="4" w:tplc="08090019" w:tentative="1">
+      <w:start w:val="1"/>
+      <w:numFmt w:val="lowerLetter"/>
+      <w:lvlText w:val="%5."/>
+      <w:lvlJc w:val="left"/>
+      <w:pPr>
+        <w:ind w:left="3600" w:hanging="360"/>
+      </w:pPr>
+    </w:lvl>
+    <w:lvl w:ilvl="5" w:tplc="0809001B" w:tentative="1">
+      <w:start w:val="1"/>
+      <w:numFmt w:val="lowerRoman"/>
+      <w:lvlText w:val="%6."/>
+      <w:lvlJc w:val="right"/>
+      <w:pPr>
+        <w:ind w:left="4320" w:hanging="180"/>
+      </w:pPr>
+    </w:lvl>
+    <w:lvl w:ilvl="6" w:tplc="0809000F" w:tentative="1">
+      <w:start w:val="1"/>
+      <w:numFmt w:val="decimal"/>
+      <w:lvlText w:val="%7."/>
+      <w:lvlJc w:val="left"/>
+      <w:pPr>
+        <w:ind w:left="5040" w:hanging="360"/>
+      </w:pPr>
+    </w:lvl>
+    <w:lvl w:ilvl="7" w:tplc="08090019" w:tentative="1">
+      <w:start w:val="1"/>
+      <w:numFmt w:val="lowerLetter"/>
+      <w:lvlText w:val="%8."/>
+      <w:lvlJc w:val="left"/>
+      <w:pPr>
+        <w:ind w:left="5760" w:hanging="360"/>
+      </w:pPr>
+    </w:lvl>
+    <w:lvl w:ilvl="8" w:tplc="0809001B" w:tentative="1">
+      <w:start w:val="1"/>
+      <w:numFmt w:val="lowerRoman"/>
+      <w:lvlText w:val="%9."/>
+      <w:lvlJc w:val="right"/>
+      <w:pPr>
+        <w:ind w:left="6480" w:hanging="180"/>
+      </w:pPr>
+    </w:lvl>
+  </w:abstractNum>
+  <w:abstractNum w:abstractNumId="9" w15:restartNumberingAfterBreak="0">
+    <w:nsid w:val="4DC248C1"/>
+    <w:multiLevelType w:val="hybridMultilevel"/>
+    <w:tmpl w:val="3754EF2E"/>
+    <w:lvl w:ilvl="0" w:tplc="0809000F">
+      <w:start w:val="1"/>
+      <w:numFmt w:val="decimal"/>
+      <w:lvlText w:val="%1."/>
+      <w:lvlJc w:val="left"/>
+      <w:pPr>
+        <w:ind w:left="720" w:hanging="360"/>
+      </w:pPr>
+      <w:rPr>
+        <w:rFonts w:hint="default"/>
+      </w:rPr>
+    </w:lvl>
+    <w:lvl w:ilvl="1" w:tplc="08090019">
+      <w:start w:val="1"/>
+      <w:numFmt w:val="lowerLetter"/>
+      <w:lvlText w:val="%2."/>
+      <w:lvlJc w:val="left"/>
+      <w:pPr>
+        <w:ind w:left="1440" w:hanging="360"/>
+      </w:pPr>
+    </w:lvl>
+    <w:lvl w:ilvl="2" w:tplc="0809001B" w:tentative="1">
+      <w:start w:val="1"/>
+      <w:numFmt w:val="lowerRoman"/>
+      <w:lvlText w:val="%3."/>
+      <w:lvlJc w:val="right"/>
+      <w:pPr>
+        <w:ind w:left="2160" w:hanging="180"/>
+      </w:pPr>
+    </w:lvl>
+    <w:lvl w:ilvl="3" w:tplc="0809000F" w:tentative="1">
+      <w:start w:val="1"/>
+      <w:numFmt w:val="decimal"/>
+      <w:lvlText w:val="%4."/>
+      <w:lvlJc w:val="left"/>
+      <w:pPr>
+        <w:ind w:left="2880" w:hanging="360"/>
+      </w:pPr>
+    </w:lvl>
+    <w:lvl w:ilvl="4" w:tplc="08090019" w:tentative="1">
+      <w:start w:val="1"/>
+      <w:numFmt w:val="lowerLetter"/>
+      <w:lvlText w:val="%5."/>
+      <w:lvlJc w:val="left"/>
+      <w:pPr>
+        <w:ind w:left="3600" w:hanging="360"/>
+      </w:pPr>
+    </w:lvl>
+    <w:lvl w:ilvl="5" w:tplc="0809001B" w:tentative="1">
+      <w:start w:val="1"/>
+      <w:numFmt w:val="lowerRoman"/>
+      <w:lvlText w:val="%6."/>
+      <w:lvlJc w:val="right"/>
+      <w:pPr>
+        <w:ind w:left="4320" w:hanging="180"/>
+      </w:pPr>
+    </w:lvl>
+    <w:lvl w:ilvl="6" w:tplc="0809000F" w:tentative="1">
+      <w:start w:val="1"/>
+      <w:numFmt w:val="decimal"/>
+      <w:lvlText w:val="%7."/>
+      <w:lvlJc w:val="left"/>
+      <w:pPr>
+        <w:ind w:left="5040" w:hanging="360"/>
+      </w:pPr>
+    </w:lvl>
+    <w:lvl w:ilvl="7" w:tplc="08090019" w:tentative="1">
+      <w:start w:val="1"/>
+      <w:numFmt w:val="lowerLetter"/>
+      <w:lvlText w:val="%8."/>
+      <w:lvlJc w:val="left"/>
+      <w:pPr>
+        <w:ind w:left="5760" w:hanging="360"/>
+      </w:pPr>
+    </w:lvl>
+    <w:lvl w:ilvl="8" w:tplc="0809001B" w:tentative="1">
+      <w:start w:val="1"/>
+      <w:numFmt w:val="lowerRoman"/>
+      <w:lvlText w:val="%9."/>
+      <w:lvlJc w:val="right"/>
+      <w:pPr>
+        <w:ind w:left="6480" w:hanging="180"/>
+      </w:pPr>
+    </w:lvl>
+  </w:abstractNum>
+  <w:abstractNum w:abstractNumId="10" w15:restartNumberingAfterBreak="0">
+    <w:nsid w:val="523B7543"/>
+    <w:multiLevelType w:val="hybridMultilevel"/>
+    <w:tmpl w:val="3754EF2E"/>
+    <w:lvl w:ilvl="0" w:tplc="0809000F">
+      <w:start w:val="1"/>
+      <w:numFmt w:val="decimal"/>
+      <w:lvlText w:val="%1."/>
+      <w:lvlJc w:val="left"/>
+      <w:pPr>
+        <w:ind w:left="720" w:hanging="360"/>
+      </w:pPr>
+      <w:rPr>
+        <w:rFonts w:hint="default"/>
+      </w:rPr>
+    </w:lvl>
+    <w:lvl w:ilvl="1" w:tplc="08090019">
+      <w:start w:val="1"/>
+      <w:numFmt w:val="lowerLetter"/>
+      <w:lvlText w:val="%2."/>
+      <w:lvlJc w:val="left"/>
+      <w:pPr>
+        <w:ind w:left="1440" w:hanging="360"/>
+      </w:pPr>
+    </w:lvl>
+    <w:lvl w:ilvl="2" w:tplc="0809001B" w:tentative="1">
+      <w:start w:val="1"/>
+      <w:numFmt w:val="lowerRoman"/>
+      <w:lvlText w:val="%3."/>
+      <w:lvlJc w:val="right"/>
+      <w:pPr>
+        <w:ind w:left="2160" w:hanging="180"/>
+      </w:pPr>
+    </w:lvl>
+    <w:lvl w:ilvl="3" w:tplc="0809000F" w:tentative="1">
+      <w:start w:val="1"/>
+      <w:numFmt w:val="decimal"/>
+      <w:lvlText w:val="%4."/>
+      <w:lvlJc w:val="left"/>
+      <w:pPr>
+        <w:ind w:left="2880" w:hanging="360"/>
+      </w:pPr>
+    </w:lvl>
+    <w:lvl w:ilvl="4" w:tplc="08090019" w:tentative="1">
+      <w:start w:val="1"/>
+      <w:numFmt w:val="lowerLetter"/>
+      <w:lvlText w:val="%5."/>
+      <w:lvlJc w:val="left"/>
+      <w:pPr>
+        <w:ind w:left="3600" w:hanging="360"/>
+      </w:pPr>
+    </w:lvl>
+    <w:lvl w:ilvl="5" w:tplc="0809001B" w:tentative="1">
+      <w:start w:val="1"/>
+      <w:numFmt w:val="lowerRoman"/>
+      <w:lvlText w:val="%6."/>
+      <w:lvlJc w:val="right"/>
+      <w:pPr>
+        <w:ind w:left="4320" w:hanging="180"/>
+      </w:pPr>
+    </w:lvl>
+    <w:lvl w:ilvl="6" w:tplc="0809000F" w:tentative="1">
+      <w:start w:val="1"/>
+      <w:numFmt w:val="decimal"/>
+      <w:lvlText w:val="%7."/>
+      <w:lvlJc w:val="left"/>
+      <w:pPr>
+        <w:ind w:left="5040" w:hanging="360"/>
+      </w:pPr>
+    </w:lvl>
+    <w:lvl w:ilvl="7" w:tplc="08090019" w:tentative="1">
+      <w:start w:val="1"/>
+      <w:numFmt w:val="lowerLetter"/>
+      <w:lvlText w:val="%8."/>
+      <w:lvlJc w:val="left"/>
+      <w:pPr>
+        <w:ind w:left="5760" w:hanging="360"/>
+      </w:pPr>
+    </w:lvl>
+    <w:lvl w:ilvl="8" w:tplc="0809001B" w:tentative="1">
+      <w:start w:val="1"/>
+      <w:numFmt w:val="lowerRoman"/>
+      <w:lvlText w:val="%9."/>
+      <w:lvlJc w:val="right"/>
+      <w:pPr>
+        <w:ind w:left="6480" w:hanging="180"/>
+      </w:pPr>
+    </w:lvl>
+  </w:abstractNum>
+  <w:abstractNum w:abstractNumId="11" w15:restartNumberingAfterBreak="0">
+    <w:nsid w:val="580C0ECF"/>
+    <w:multiLevelType w:val="hybridMultilevel"/>
+    <w:tmpl w:val="F5EE4ADE"/>
+    <w:lvl w:ilvl="0" w:tplc="0809000F">
+      <w:start w:val="5"/>
+      <w:numFmt w:val="decimal"/>
+      <w:lvlText w:val="%1."/>
+      <w:lvlJc w:val="left"/>
+      <w:pPr>
+        <w:ind w:left="720" w:hanging="360"/>
+      </w:pPr>
+      <w:rPr>
+        <w:rFonts w:hint="default"/>
+      </w:rPr>
+    </w:lvl>
+    <w:lvl w:ilvl="1" w:tplc="08090019" w:tentative="1">
+      <w:start w:val="1"/>
+      <w:numFmt w:val="lowerLetter"/>
+      <w:lvlText w:val="%2."/>
+      <w:lvlJc w:val="left"/>
+      <w:pPr>
+        <w:ind w:left="1440" w:hanging="360"/>
+      </w:pPr>
+    </w:lvl>
+    <w:lvl w:ilvl="2" w:tplc="0809001B" w:tentative="1">
+      <w:start w:val="1"/>
+      <w:numFmt w:val="lowerRoman"/>
+      <w:lvlText w:val="%3."/>
+      <w:lvlJc w:val="right"/>
+      <w:pPr>
+        <w:ind w:left="2160" w:hanging="180"/>
+      </w:pPr>
+    </w:lvl>
+    <w:lvl w:ilvl="3" w:tplc="0809000F" w:tentative="1">
+      <w:start w:val="1"/>
+      <w:numFmt w:val="decimal"/>
+      <w:lvlText w:val="%4."/>
+      <w:lvlJc w:val="left"/>
+      <w:pPr>
+        <w:ind w:left="2880" w:hanging="360"/>
+      </w:pPr>
+    </w:lvl>
+    <w:lvl w:ilvl="4" w:tplc="08090019" w:tentative="1">
+      <w:start w:val="1"/>
+      <w:numFmt w:val="lowerLetter"/>
+      <w:lvlText w:val="%5."/>
+      <w:lvlJc w:val="left"/>
+      <w:pPr>
+        <w:ind w:left="3600" w:hanging="360"/>
+      </w:pPr>
+    </w:lvl>
+    <w:lvl w:ilvl="5" w:tplc="0809001B" w:tentative="1">
+      <w:start w:val="1"/>
+      <w:numFmt w:val="lowerRoman"/>
+      <w:lvlText w:val="%6."/>
+      <w:lvlJc w:val="right"/>
+      <w:pPr>
+        <w:ind w:left="4320" w:hanging="180"/>
+      </w:pPr>
+    </w:lvl>
+    <w:lvl w:ilvl="6" w:tplc="0809000F" w:tentative="1">
+      <w:start w:val="1"/>
+      <w:numFmt w:val="decimal"/>
+      <w:lvlText w:val="%7."/>
+      <w:lvlJc w:val="left"/>
+      <w:pPr>
+        <w:ind w:left="5040" w:hanging="360"/>
+      </w:pPr>
+    </w:lvl>
+    <w:lvl w:ilvl="7" w:tplc="08090019" w:tentative="1">
+      <w:start w:val="1"/>
+      <w:numFmt w:val="lowerLetter"/>
+      <w:lvlText w:val="%8."/>
+      <w:lvlJc w:val="left"/>
+      <w:pPr>
+        <w:ind w:left="5760" w:hanging="360"/>
+      </w:pPr>
+    </w:lvl>
+    <w:lvl w:ilvl="8" w:tplc="0809001B" w:tentative="1">
+      <w:start w:val="1"/>
+      <w:numFmt w:val="lowerRoman"/>
+      <w:lvlText w:val="%9."/>
+      <w:lvlJc w:val="right"/>
+      <w:pPr>
+        <w:ind w:left="6480" w:hanging="180"/>
+      </w:pPr>
+    </w:lvl>
+  </w:abstractNum>
+  <w:abstractNum w:abstractNumId="12" w15:restartNumberingAfterBreak="0">
+    <w:nsid w:val="59556DD7"/>
+    <w:multiLevelType w:val="hybridMultilevel"/>
+    <w:tmpl w:val="3754EF2E"/>
+    <w:lvl w:ilvl="0" w:tplc="0809000F">
+      <w:start w:val="1"/>
+      <w:numFmt w:val="decimal"/>
+      <w:lvlText w:val="%1."/>
+      <w:lvlJc w:val="left"/>
+      <w:pPr>
+        <w:ind w:left="720" w:hanging="360"/>
+      </w:pPr>
+      <w:rPr>
+        <w:rFonts w:hint="default"/>
+      </w:rPr>
+    </w:lvl>
+    <w:lvl w:ilvl="1" w:tplc="08090019">
+      <w:start w:val="1"/>
+      <w:numFmt w:val="lowerLetter"/>
+      <w:lvlText w:val="%2."/>
+      <w:lvlJc w:val="left"/>
+      <w:pPr>
+        <w:ind w:left="1440" w:hanging="360"/>
+      </w:pPr>
+    </w:lvl>
+    <w:lvl w:ilvl="2" w:tplc="0809001B" w:tentative="1">
+      <w:start w:val="1"/>
+      <w:numFmt w:val="lowerRoman"/>
+      <w:lvlText w:val="%3."/>
+      <w:lvlJc w:val="right"/>
+      <w:pPr>
+        <w:ind w:left="2160" w:hanging="180"/>
+      </w:pPr>
+    </w:lvl>
+    <w:lvl w:ilvl="3" w:tplc="0809000F" w:tentative="1">
+      <w:start w:val="1"/>
+      <w:numFmt w:val="decimal"/>
+      <w:lvlText w:val="%4."/>
+      <w:lvlJc w:val="left"/>
+      <w:pPr>
+        <w:ind w:left="2880" w:hanging="360"/>
+      </w:pPr>
+    </w:lvl>
+    <w:lvl w:ilvl="4" w:tplc="08090019" w:tentative="1">
+      <w:start w:val="1"/>
+      <w:numFmt w:val="lowerLetter"/>
+      <w:lvlText w:val="%5."/>
+      <w:lvlJc w:val="left"/>
+      <w:pPr>
+        <w:ind w:left="3600" w:hanging="360"/>
+      </w:pPr>
+    </w:lvl>
+    <w:lvl w:ilvl="5" w:tplc="0809001B" w:tentative="1">
+      <w:start w:val="1"/>
+      <w:numFmt w:val="lowerRoman"/>
+      <w:lvlText w:val="%6."/>
+      <w:lvlJc w:val="right"/>
+      <w:pPr>
+        <w:ind w:left="4320" w:hanging="180"/>
+      </w:pPr>
+    </w:lvl>
+    <w:lvl w:ilvl="6" w:tplc="0809000F" w:tentative="1">
+      <w:start w:val="1"/>
+      <w:numFmt w:val="decimal"/>
+      <w:lvlText w:val="%7."/>
+      <w:lvlJc w:val="left"/>
+      <w:pPr>
+        <w:ind w:left="5040" w:hanging="360"/>
+      </w:pPr>
+    </w:lvl>
+    <w:lvl w:ilvl="7" w:tplc="08090019" w:tentative="1">
+      <w:start w:val="1"/>
+      <w:numFmt w:val="lowerLetter"/>
+      <w:lvlText w:val="%8."/>
+      <w:lvlJc w:val="left"/>
+      <w:pPr>
+        <w:ind w:left="5760" w:hanging="360"/>
+      </w:pPr>
+    </w:lvl>
+    <w:lvl w:ilvl="8" w:tplc="0809001B" w:tentative="1">
+      <w:start w:val="1"/>
+      <w:numFmt w:val="lowerRoman"/>
+      <w:lvlText w:val="%9."/>
+      <w:lvlJc w:val="right"/>
+      <w:pPr>
+        <w:ind w:left="6480" w:hanging="180"/>
+      </w:pPr>
+    </w:lvl>
+  </w:abstractNum>
+  <w:abstractNum w:abstractNumId="13" w15:restartNumberingAfterBreak="0">
+    <w:nsid w:val="79340B46"/>
+    <w:multiLevelType w:val="hybridMultilevel"/>
+    <w:tmpl w:val="3754EF2E"/>
+    <w:lvl w:ilvl="0" w:tplc="0809000F">
+      <w:start w:val="1"/>
+      <w:numFmt w:val="decimal"/>
+      <w:lvlText w:val="%1."/>
+      <w:lvlJc w:val="left"/>
+      <w:pPr>
+        <w:ind w:left="720" w:hanging="360"/>
+      </w:pPr>
+      <w:rPr>
+        <w:rFonts w:hint="default"/>
+      </w:rPr>
+    </w:lvl>
+    <w:lvl w:ilvl="1" w:tplc="08090019">
+      <w:start w:val="1"/>
+      <w:numFmt w:val="lowerLetter"/>
+      <w:lvlText w:val="%2."/>
+      <w:lvlJc w:val="left"/>
+      <w:pPr>
+        <w:ind w:left="1440" w:hanging="360"/>
+      </w:pPr>
+    </w:lvl>
+    <w:lvl w:ilvl="2" w:tplc="0809001B" w:tentative="1">
+      <w:start w:val="1"/>
+      <w:numFmt w:val="lowerRoman"/>
+      <w:lvlText w:val="%3."/>
+      <w:lvlJc w:val="right"/>
+      <w:pPr>
+        <w:ind w:left="2160" w:hanging="180"/>
+      </w:pPr>
+    </w:lvl>
+    <w:lvl w:ilvl="3" w:tplc="0809000F" w:tentative="1">
+      <w:start w:val="1"/>
+      <w:numFmt w:val="decimal"/>
+      <w:lvlText w:val="%4."/>
+      <w:lvlJc w:val="left"/>
+      <w:pPr>
+        <w:ind w:left="2880" w:hanging="360"/>
+      </w:pPr>
+    </w:lvl>
+    <w:lvl w:ilvl="4" w:tplc="08090019" w:tentative="1">
+      <w:start w:val="1"/>
+      <w:numFmt w:val="lowerLetter"/>
+      <w:lvlText w:val="%5."/>
+      <w:lvlJc w:val="left"/>
+      <w:pPr>
+        <w:ind w:left="3600" w:hanging="360"/>
+      </w:pPr>
+    </w:lvl>
+    <w:lvl w:ilvl="5" w:tplc="0809001B" w:tentative="1">
+      <w:start w:val="1"/>
+      <w:numFmt w:val="lowerRoman"/>
+      <w:lvlText w:val="%6."/>
+      <w:lvlJc w:val="right"/>
+      <w:pPr>
+        <w:ind w:left="4320" w:hanging="180"/>
+      </w:pPr>
+    </w:lvl>
+    <w:lvl w:ilvl="6" w:tplc="0809000F" w:tentative="1">
+      <w:start w:val="1"/>
+      <w:numFmt w:val="decimal"/>
+      <w:lvlText w:val="%7."/>
+      <w:lvlJc w:val="left"/>
+      <w:pPr>
+        <w:ind w:left="5040" w:hanging="360"/>
+      </w:pPr>
+    </w:lvl>
+    <w:lvl w:ilvl="7" w:tplc="08090019" w:tentative="1">
+      <w:start w:val="1"/>
+      <w:numFmt w:val="lowerLetter"/>
+      <w:lvlText w:val="%8."/>
+      <w:lvlJc w:val="left"/>
+      <w:pPr>
+        <w:ind w:left="5760" w:hanging="360"/>
+      </w:pPr>
+    </w:lvl>
+    <w:lvl w:ilvl="8" w:tplc="0809001B" w:tentative="1">
+      <w:start w:val="1"/>
+      <w:numFmt w:val="lowerRoman"/>
+      <w:lvlText w:val="%9."/>
+      <w:lvlJc w:val="right"/>
+      <w:pPr>
+        <w:ind w:left="6480" w:hanging="180"/>
+      </w:pPr>
+    </w:lvl>
+  </w:abstractNum>
   <w:num w:numId="1">
+    <w:abstractNumId w:val="7"/>
+  </w:num>
+  <w:num w:numId="2">
     <w:abstractNumId w:val="0"/>
+  </w:num>
+  <w:num w:numId="3">
+    <w:abstractNumId w:val="9"/>
+  </w:num>
+  <w:num w:numId="4">
+    <w:abstractNumId w:val="11"/>
+  </w:num>
+  <w:num w:numId="5">
+    <w:abstractNumId w:val="6"/>
+  </w:num>
+  <w:num w:numId="6">
+    <w:abstractNumId w:val="2"/>
+  </w:num>
+  <w:num w:numId="7">
+    <w:abstractNumId w:val="4"/>
+  </w:num>
+  <w:num w:numId="8">
+    <w:abstractNumId w:val="13"/>
+  </w:num>
+  <w:num w:numId="9">
+    <w:abstractNumId w:val="12"/>
+  </w:num>
+  <w:num w:numId="10">
+    <w:abstractNumId w:val="10"/>
+  </w:num>
+  <w:num w:numId="11">
+    <w:abstractNumId w:val="8"/>
+  </w:num>
+  <w:num w:numId="12">
+    <w:abstractNumId w:val="1"/>
+  </w:num>
+  <w:num w:numId="13">
+    <w:abstractNumId w:val="5"/>
+  </w:num>
+  <w:num w:numId="14">
+    <w:abstractNumId w:val="3"/>
   </w:num>
 </w:numbering>
 </file>

</xml_diff>